<commit_message>
Update date on doc - Justin
</commit_message>
<xml_diff>
--- a/docs/Phase1_report.docx
+++ b/docs/Phase1_report.docx
@@ -1,13 +1,13 @@
 
 <file path=word/document.xml><?xml version="1.0" encoding="utf-8"?>
-<w:document xmlns:wpc="http://schemas.microsoft.com/office/word/2010/wordprocessingCanvas" xmlns:cx="http://schemas.microsoft.com/office/drawing/2014/chartex" xmlns:cx1="http://schemas.microsoft.com/office/drawing/2015/9/8/chartex" xmlns:cx2="http://schemas.microsoft.com/office/drawing/2015/10/21/chartex" xmlns:cx3="http://schemas.microsoft.com/office/drawing/2016/5/9/chartex" xmlns:cx4="http://schemas.microsoft.com/office/drawing/2016/5/10/chartex" xmlns:cx5="http://schemas.microsoft.com/office/drawing/2016/5/11/chartex" xmlns:cx6="http://schemas.microsoft.com/office/drawing/2016/5/12/chartex" xmlns:cx7="http://schemas.microsoft.com/office/drawing/2016/5/13/chartex" xmlns:cx8="http://schemas.microsoft.com/office/drawing/2016/5/14/chartex" xmlns:mc="http://schemas.openxmlformats.org/markup-compatibility/2006" xmlns:aink="http://schemas.microsoft.com/office/drawing/2016/ink" xmlns:am3d="http://schemas.microsoft.com/office/drawing/2017/model3d" xmlns:o="urn:schemas-microsoft-com:office:office" xmlns:oel="http://schemas.microsoft.com/office/2019/extlst" xmlns:r="http://schemas.openxmlformats.org/officeDocument/2006/relationships" xmlns:m="http://schemas.openxmlformats.org/officeDocument/2006/math" xmlns:v="urn:schemas-microsoft-com:vml" xmlns:wp14="http://schemas.microsoft.com/office/word/2010/wordprocessingDrawing" xmlns:wp="http://schemas.openxmlformats.org/drawingml/2006/wordprocessingDrawing" xmlns:w10="urn:schemas-microsoft-com:office:word" xmlns:w="http://schemas.openxmlformats.org/wordprocessingml/2006/main" xmlns:w14="http://schemas.microsoft.com/office/word/2010/wordml" xmlns:w15="http://schemas.microsoft.com/office/word/2012/wordml" xmlns:w16cex="http://schemas.microsoft.com/office/word/2018/wordml/cex" xmlns:w16cid="http://schemas.microsoft.com/office/word/2016/wordml/cid" xmlns:w16="http://schemas.microsoft.com/office/word/2018/wordml" xmlns:w16sdtdh="http://schemas.microsoft.com/office/word/2020/wordml/sdtdatahash" xmlns:w16se="http://schemas.microsoft.com/office/word/2015/wordml/symex" xmlns:wpg="http://schemas.microsoft.com/office/word/2010/wordprocessingGroup" xmlns:wpi="http://schemas.microsoft.com/office/word/2010/wordprocessingInk" xmlns:wne="http://schemas.microsoft.com/office/word/2006/wordml" xmlns:wps="http://schemas.microsoft.com/office/word/2010/wordprocessingShape" mc:Ignorable="w14 w15 w16se w16cid w16 w16cex w16sdtdh wp14">
+<w:document xmlns:wpc="http://schemas.microsoft.com/office/word/2010/wordprocessingCanvas" xmlns:cx="http://schemas.microsoft.com/office/drawing/2014/chartex" xmlns:cx1="http://schemas.microsoft.com/office/drawing/2015/9/8/chartex" xmlns:cx2="http://schemas.microsoft.com/office/drawing/2015/10/21/chartex" xmlns:cx3="http://schemas.microsoft.com/office/drawing/2016/5/9/chartex" xmlns:cx4="http://schemas.microsoft.com/office/drawing/2016/5/10/chartex" xmlns:cx5="http://schemas.microsoft.com/office/drawing/2016/5/11/chartex" xmlns:cx6="http://schemas.microsoft.com/office/drawing/2016/5/12/chartex" xmlns:cx7="http://schemas.microsoft.com/office/drawing/2016/5/13/chartex" xmlns:cx8="http://schemas.microsoft.com/office/drawing/2016/5/14/chartex" xmlns:mc="http://schemas.openxmlformats.org/markup-compatibility/2006" xmlns:aink="http://schemas.microsoft.com/office/drawing/2016/ink" xmlns:am3d="http://schemas.microsoft.com/office/drawing/2017/model3d" xmlns:o="urn:schemas-microsoft-com:office:office" xmlns:oel="http://schemas.microsoft.com/office/2019/extlst" xmlns:r="http://schemas.openxmlformats.org/officeDocument/2006/relationships" xmlns:m="http://schemas.openxmlformats.org/officeDocument/2006/math" xmlns:v="urn:schemas-microsoft-com:vml" xmlns:wp14="http://schemas.microsoft.com/office/word/2010/wordprocessingDrawing" xmlns:wp="http://schemas.openxmlformats.org/drawingml/2006/wordprocessingDrawing" xmlns:w10="urn:schemas-microsoft-com:office:word" xmlns:w="http://schemas.openxmlformats.org/wordprocessingml/2006/main" xmlns:w14="http://schemas.microsoft.com/office/word/2010/wordml" xmlns:w15="http://schemas.microsoft.com/office/word/2012/wordml" xmlns:w16cex="http://schemas.microsoft.com/office/word/2018/wordml/cex" xmlns:w16cid="http://schemas.microsoft.com/office/word/2016/wordml/cid" xmlns:w16="http://schemas.microsoft.com/office/word/2018/wordml" xmlns:w16sdtdh="http://schemas.microsoft.com/office/word/2020/wordml/sdtdatahash" xmlns:w16se="http://schemas.microsoft.com/office/word/2015/wordml/symex" xmlns:wpg="http://schemas.microsoft.com/office/word/2010/wordprocessingGroup" xmlns:wpi="http://schemas.microsoft.com/office/word/2010/wordprocessingInk" xmlns:wne="http://schemas.microsoft.com/office/word/2006/wordml" xmlns:wps="http://schemas.microsoft.com/office/word/2010/wordprocessingShape" xmlns:a="http://schemas.openxmlformats.org/drawingml/2006/main" xmlns:pic="http://schemas.openxmlformats.org/drawingml/2006/picture" xmlns:a14="http://schemas.microsoft.com/office/drawing/2010/main" mc:Ignorable="w14 w15 w16se w16cid w16 w16cex w16sdtdh wp14">
   <w:body>
     <w:p>
       <w:pPr>
         <w:spacing w:after="340" w:line="256" w:lineRule="auto"/>
         <w:jc w:val="center"/>
         <w:rPr>
-          <w:rFonts w:ascii="Calibri" w:eastAsia="Calibri" w:hAnsi="Calibri" w:cs="Calibri"/>
+          <w:rFonts w:ascii="Calibri" w:hAnsi="Calibri" w:eastAsia="Calibri" w:cs="Calibri"/>
           <w:b/>
           <w:sz w:val="54"/>
           <w:szCs w:val="54"/>
@@ -16,7 +16,7 @@
       </w:pPr>
       <w:r>
         <w:rPr>
-          <w:rFonts w:ascii="Calibri" w:eastAsia="Calibri" w:hAnsi="Calibri" w:cs="Calibri"/>
+          <w:rFonts w:ascii="Calibri" w:hAnsi="Calibri" w:eastAsia="Calibri" w:cs="Calibri"/>
           <w:b/>
           <w:sz w:val="54"/>
           <w:szCs w:val="54"/>
@@ -98,14 +98,30 @@
         <w:ind w:left="100" w:right="140"/>
         <w:jc w:val="center"/>
         <w:rPr>
-          <w:i/>
-        </w:rPr>
-      </w:pPr>
-      <w:r>
-        <w:rPr>
-          <w:i/>
-        </w:rPr>
-        <w:t>09/02/2022</w:t>
+          <w:i w:val="1"/>
+          <w:iCs w:val="1"/>
+        </w:rPr>
+      </w:pPr>
+      <w:r>
+        <w:rPr>
+          <w:i w:val="1"/>
+          <w:iCs w:val="1"/>
+        </w:rPr>
+        <w:t>09/</w:t>
+      </w:r>
+      <w:r>
+        <w:rPr>
+          <w:i w:val="1"/>
+          <w:iCs w:val="1"/>
+        </w:rPr>
+        <w:t>20</w:t>
+      </w:r>
+      <w:r>
+        <w:rPr>
+          <w:i w:val="1"/>
+          <w:iCs w:val="1"/>
+        </w:rPr>
+        <w:t>/2022</w:t>
       </w:r>
       <w:r>
         <w:br w:type="page"/>
@@ -119,7 +135,7 @@
         <w:spacing w:before="480"/>
         <w:ind w:right="140"/>
       </w:pPr>
-      <w:bookmarkStart w:id="0" w:name="_us0xioyvuvtv" w:colFirst="0" w:colLast="0"/>
+      <w:bookmarkStart w:name="_us0xioyvuvtv" w:colFirst="0" w:colLast="0" w:id="0"/>
       <w:bookmarkEnd w:id="0"/>
       <w:r>
         <w:rPr>
@@ -144,7 +160,7 @@
         <w:spacing w:after="500"/>
         <w:ind w:left="100" w:right="140" w:firstLine="620"/>
       </w:pPr>
-      <w:bookmarkStart w:id="1" w:name="_4r15gvawb1sw" w:colFirst="0" w:colLast="0"/>
+      <w:bookmarkStart w:name="_4r15gvawb1sw" w:colFirst="0" w:colLast="0" w:id="1"/>
       <w:bookmarkEnd w:id="1"/>
       <w:r>
         <w:t>The objective for this week was to deliver our initial code base, update any documentation if necessary, and submit the project to assignment board.</w:t>
@@ -174,7 +190,7 @@
         </w:rPr>
         <w:t>Schedule</w:t>
       </w:r>
-      <w:bookmarkStart w:id="2" w:name="_ks3vye6gypos" w:colFirst="0" w:colLast="0"/>
+      <w:bookmarkStart w:name="_ks3vye6gypos" w:colFirst="0" w:colLast="0" w:id="2"/>
       <w:bookmarkEnd w:id="2"/>
     </w:p>
     <w:p>
@@ -188,7 +204,7 @@
       <w:r>
         <w:t>written.</w:t>
       </w:r>
-      <w:bookmarkStart w:id="3" w:name="_xa17guoxb8y0" w:colFirst="0" w:colLast="0"/>
+      <w:bookmarkStart w:name="_xa17guoxb8y0" w:colFirst="0" w:colLast="0" w:id="3"/>
       <w:bookmarkEnd w:id="3"/>
     </w:p>
     <w:p>
@@ -199,7 +215,7 @@
           <w:bCs/>
         </w:rPr>
       </w:pPr>
-      <w:bookmarkStart w:id="4" w:name="_bcb6zucn4b67" w:colFirst="0" w:colLast="0"/>
+      <w:bookmarkStart w:name="_bcb6zucn4b67" w:colFirst="0" w:colLast="0" w:id="4"/>
       <w:bookmarkEnd w:id="4"/>
       <w:r>
         <w:rPr>
@@ -222,6 +238,8 @@
       </w:r>
       <w:r>
         <w:tab/>
+      </w:r>
+      <w:r>
         <w:t xml:space="preserve">This week we encountered an issue of trying to connect our back-end to the front-end which was a little more complex than we thought. </w:t>
       </w:r>
     </w:p>
@@ -240,7 +258,7 @@
           <w:bCs/>
         </w:rPr>
       </w:pPr>
-      <w:bookmarkStart w:id="5" w:name="_3t62pwpn79ka" w:colFirst="0" w:colLast="0"/>
+      <w:bookmarkStart w:name="_3t62pwpn79ka" w:colFirst="0" w:colLast="0" w:id="5"/>
       <w:bookmarkEnd w:id="5"/>
     </w:p>
     <w:p>
@@ -261,7 +279,7 @@
         <w:spacing w:after="500"/>
         <w:ind w:right="140"/>
       </w:pPr>
-      <w:bookmarkStart w:id="6" w:name="_eoce6n21l1f2" w:colFirst="0" w:colLast="0"/>
+      <w:bookmarkStart w:name="_eoce6n21l1f2" w:colFirst="0" w:colLast="0" w:id="6"/>
       <w:bookmarkEnd w:id="6"/>
       <w:r>
         <w:rPr>
@@ -280,7 +298,7 @@
           <w:b/>
         </w:rPr>
       </w:pPr>
-      <w:bookmarkStart w:id="7" w:name="_m4aayi9c4ijv" w:colFirst="0" w:colLast="0"/>
+      <w:bookmarkStart w:name="_m4aayi9c4ijv" w:colFirst="0" w:colLast="0" w:id="7"/>
       <w:bookmarkEnd w:id="7"/>
       <w:r>
         <w:rPr>
@@ -315,7 +333,7 @@
           <w:b/>
         </w:rPr>
       </w:pPr>
-      <w:bookmarkStart w:id="8" w:name="_csu79aakw387" w:colFirst="0" w:colLast="0"/>
+      <w:bookmarkStart w:name="_csu79aakw387" w:colFirst="0" w:colLast="0" w:id="8"/>
       <w:bookmarkEnd w:id="8"/>
       <w:r>
         <w:rPr>
@@ -467,7 +485,7 @@
           <w:b/>
         </w:rPr>
       </w:pPr>
-      <w:bookmarkStart w:id="9" w:name="_7lnpe56igmuu" w:colFirst="0" w:colLast="0"/>
+      <w:bookmarkStart w:name="_7lnpe56igmuu" w:colFirst="0" w:colLast="0" w:id="9"/>
       <w:bookmarkEnd w:id="9"/>
       <w:r>
         <w:rPr>
@@ -664,7 +682,7 @@
           <w:b/>
         </w:rPr>
       </w:pPr>
-      <w:bookmarkStart w:id="10" w:name="_a54z3frnxriu" w:colFirst="0" w:colLast="0"/>
+      <w:bookmarkStart w:name="_a54z3frnxriu" w:colFirst="0" w:colLast="0" w:id="10"/>
       <w:bookmarkEnd w:id="10"/>
       <w:r>
         <w:rPr>
@@ -831,7 +849,7 @@
           <w:b/>
         </w:rPr>
       </w:pPr>
-      <w:bookmarkStart w:id="11" w:name="_jbjncpd6rh4y" w:colFirst="0" w:colLast="0"/>
+      <w:bookmarkStart w:name="_jbjncpd6rh4y" w:colFirst="0" w:colLast="0" w:id="11"/>
       <w:bookmarkEnd w:id="11"/>
       <w:r>
         <w:rPr>
@@ -936,7 +954,7 @@
           <w:b/>
         </w:rPr>
       </w:pPr>
-      <w:bookmarkStart w:id="12" w:name="_xrrwy5l81gy6" w:colFirst="0" w:colLast="0"/>
+      <w:bookmarkStart w:name="_xrrwy5l81gy6" w:colFirst="0" w:colLast="0" w:id="12"/>
       <w:bookmarkEnd w:id="12"/>
       <w:r>
         <w:rPr>
@@ -1034,7 +1052,7 @@
           <w:b/>
         </w:rPr>
       </w:pPr>
-      <w:bookmarkStart w:id="13" w:name="_a5lxryihtg0g" w:colFirst="0" w:colLast="0"/>
+      <w:bookmarkStart w:name="_a5lxryihtg0g" w:colFirst="0" w:colLast="0" w:id="13"/>
       <w:bookmarkEnd w:id="13"/>
       <w:r>
         <w:rPr>
@@ -1051,7 +1069,7 @@
           <w:b/>
         </w:rPr>
       </w:pPr>
-      <w:bookmarkStart w:id="14" w:name="_2ih47f6bn55" w:colFirst="0" w:colLast="0"/>
+      <w:bookmarkStart w:name="_2ih47f6bn55" w:colFirst="0" w:colLast="0" w:id="14"/>
       <w:bookmarkEnd w:id="14"/>
       <w:r>
         <w:rPr>
@@ -1164,7 +1182,7 @@
           <w:b/>
         </w:rPr>
       </w:pPr>
-      <w:bookmarkStart w:id="15" w:name="_ksttuaewnpzu" w:colFirst="0" w:colLast="0"/>
+      <w:bookmarkStart w:name="_ksttuaewnpzu" w:colFirst="0" w:colLast="0" w:id="15"/>
       <w:bookmarkEnd w:id="15"/>
       <w:r>
         <w:rPr>
@@ -1297,7 +1315,7 @@
           <w:b/>
         </w:rPr>
       </w:pPr>
-      <w:bookmarkStart w:id="16" w:name="_s284gp4bxc18" w:colFirst="0" w:colLast="0"/>
+      <w:bookmarkStart w:name="_s284gp4bxc18" w:colFirst="0" w:colLast="0" w:id="16"/>
       <w:bookmarkEnd w:id="16"/>
       <w:r>
         <w:rPr>
@@ -1314,7 +1332,7 @@
           <w:b/>
         </w:rPr>
       </w:pPr>
-      <w:bookmarkStart w:id="17" w:name="_g6x70erm5hb9" w:colFirst="0" w:colLast="0"/>
+      <w:bookmarkStart w:name="_g6x70erm5hb9" w:colFirst="0" w:colLast="0" w:id="17"/>
       <w:bookmarkEnd w:id="17"/>
       <w:r>
         <w:rPr>
@@ -1421,7 +1439,7 @@
       <w:pPr>
         <w:pStyle w:val="Heading3"/>
       </w:pPr>
-      <w:bookmarkStart w:id="18" w:name="_63z129rgqi67" w:colFirst="0" w:colLast="0"/>
+      <w:bookmarkStart w:name="_63z129rgqi67" w:colFirst="0" w:colLast="0" w:id="18"/>
       <w:bookmarkEnd w:id="18"/>
       <w:r>
         <w:rPr>
@@ -1613,7 +1631,7 @@
           <w:b/>
         </w:rPr>
       </w:pPr>
-      <w:bookmarkStart w:id="19" w:name="_8mwny7n3e9ip" w:colFirst="0" w:colLast="0"/>
+      <w:bookmarkStart w:name="_8mwny7n3e9ip" w:colFirst="0" w:colLast="0" w:id="19"/>
       <w:bookmarkEnd w:id="19"/>
     </w:p>
     <w:p>
@@ -1725,7 +1743,7 @@
       </w:r>
     </w:p>
     <w:sectPr>
-      <w:pgSz w:w="12240" w:h="15840"/>
+      <w:pgSz w:w="12240" w:h="15840" w:orient="portrait"/>
       <w:pgMar w:top="1440" w:right="1440" w:bottom="1440" w:left="1440" w:header="720" w:footer="720" w:gutter="0"/>
       <w:pgNumType w:start="1"/>
       <w:cols w:space="720"/>
@@ -3712,11 +3730,11 @@
 </file>
 
 <file path=word/styles.xml><?xml version="1.0" encoding="utf-8"?>
-<w:styles xmlns:mc="http://schemas.openxmlformats.org/markup-compatibility/2006" xmlns:r="http://schemas.openxmlformats.org/officeDocument/2006/relationships" xmlns:w="http://schemas.openxmlformats.org/wordprocessingml/2006/main" xmlns:w14="http://schemas.microsoft.com/office/word/2010/wordml" xmlns:w15="http://schemas.microsoft.com/office/word/2012/wordml" xmlns:w16cex="http://schemas.microsoft.com/office/word/2018/wordml/cex" xmlns:w16cid="http://schemas.microsoft.com/office/word/2016/wordml/cid" xmlns:w16="http://schemas.microsoft.com/office/word/2018/wordml" xmlns:w16sdtdh="http://schemas.microsoft.com/office/word/2020/wordml/sdtdatahash" xmlns:w16se="http://schemas.microsoft.com/office/word/2015/wordml/symex" mc:Ignorable="w14 w15 w16se w16cid w16 w16cex w16sdtdh">
+<w:styles xmlns:wp14="http://schemas.microsoft.com/office/word/2010/wordprocessingDrawing" xmlns:mc="http://schemas.openxmlformats.org/markup-compatibility/2006" xmlns:r="http://schemas.openxmlformats.org/officeDocument/2006/relationships" xmlns:w="http://schemas.openxmlformats.org/wordprocessingml/2006/main" xmlns:w14="http://schemas.microsoft.com/office/word/2010/wordml" xmlns:w15="http://schemas.microsoft.com/office/word/2012/wordml" xmlns:w16cex="http://schemas.microsoft.com/office/word/2018/wordml/cex" xmlns:w16cid="http://schemas.microsoft.com/office/word/2016/wordml/cid" xmlns:w16="http://schemas.microsoft.com/office/word/2018/wordml" xmlns:w16sdtdh="http://schemas.microsoft.com/office/word/2020/wordml/sdtdatahash" xmlns:w16se="http://schemas.microsoft.com/office/word/2015/wordml/symex" mc:Ignorable="w14 w15 w16se w16cid w16 w16cex w16sdtdh wp14">
   <w:docDefaults>
     <w:rPrDefault>
       <w:rPr>
-        <w:rFonts w:ascii="Arial" w:eastAsia="Arial" w:hAnsi="Arial" w:cs="Arial"/>
+        <w:rFonts w:ascii="Arial" w:hAnsi="Arial" w:eastAsia="Arial" w:cs="Arial"/>
         <w:sz w:val="22"/>
         <w:szCs w:val="22"/>
         <w:lang w:val="en" w:eastAsia="en-US" w:bidi="ar-SA"/>
@@ -3731,14 +3749,14 @@
   <w:latentStyles w:defLockedState="0" w:defUIPriority="99" w:defSemiHidden="0" w:defUnhideWhenUsed="0" w:defQFormat="0" w:count="376">
     <w:lsdException w:name="Normal" w:uiPriority="0" w:qFormat="1"/>
     <w:lsdException w:name="heading 1" w:uiPriority="9" w:qFormat="1"/>
-    <w:lsdException w:name="heading 2" w:semiHidden="1" w:uiPriority="9" w:unhideWhenUsed="1" w:qFormat="1"/>
-    <w:lsdException w:name="heading 3" w:semiHidden="1" w:uiPriority="9" w:unhideWhenUsed="1" w:qFormat="1"/>
-    <w:lsdException w:name="heading 4" w:semiHidden="1" w:uiPriority="9" w:unhideWhenUsed="1" w:qFormat="1"/>
-    <w:lsdException w:name="heading 5" w:semiHidden="1" w:uiPriority="9" w:unhideWhenUsed="1" w:qFormat="1"/>
-    <w:lsdException w:name="heading 6" w:semiHidden="1" w:uiPriority="9" w:unhideWhenUsed="1" w:qFormat="1"/>
-    <w:lsdException w:name="heading 7" w:semiHidden="1" w:uiPriority="9" w:unhideWhenUsed="1" w:qFormat="1"/>
-    <w:lsdException w:name="heading 8" w:semiHidden="1" w:uiPriority="9" w:unhideWhenUsed="1" w:qFormat="1"/>
-    <w:lsdException w:name="heading 9" w:semiHidden="1" w:uiPriority="9" w:unhideWhenUsed="1" w:qFormat="1"/>
+    <w:lsdException w:name="heading 2" w:uiPriority="9" w:semiHidden="1" w:unhideWhenUsed="1" w:qFormat="1"/>
+    <w:lsdException w:name="heading 3" w:uiPriority="9" w:semiHidden="1" w:unhideWhenUsed="1" w:qFormat="1"/>
+    <w:lsdException w:name="heading 4" w:uiPriority="9" w:semiHidden="1" w:unhideWhenUsed="1" w:qFormat="1"/>
+    <w:lsdException w:name="heading 5" w:uiPriority="9" w:semiHidden="1" w:unhideWhenUsed="1" w:qFormat="1"/>
+    <w:lsdException w:name="heading 6" w:uiPriority="9" w:semiHidden="1" w:unhideWhenUsed="1" w:qFormat="1"/>
+    <w:lsdException w:name="heading 7" w:uiPriority="9" w:semiHidden="1" w:unhideWhenUsed="1" w:qFormat="1"/>
+    <w:lsdException w:name="heading 8" w:uiPriority="9" w:semiHidden="1" w:unhideWhenUsed="1" w:qFormat="1"/>
+    <w:lsdException w:name="heading 9" w:uiPriority="9" w:semiHidden="1" w:unhideWhenUsed="1" w:qFormat="1"/>
     <w:lsdException w:name="index 1" w:semiHidden="1" w:unhideWhenUsed="1"/>
     <w:lsdException w:name="index 2" w:semiHidden="1" w:unhideWhenUsed="1"/>
     <w:lsdException w:name="index 3" w:semiHidden="1" w:unhideWhenUsed="1"/>
@@ -3748,22 +3766,22 @@
     <w:lsdException w:name="index 7" w:semiHidden="1" w:unhideWhenUsed="1"/>
     <w:lsdException w:name="index 8" w:semiHidden="1" w:unhideWhenUsed="1"/>
     <w:lsdException w:name="index 9" w:semiHidden="1" w:unhideWhenUsed="1"/>
-    <w:lsdException w:name="toc 1" w:semiHidden="1" w:uiPriority="39" w:unhideWhenUsed="1"/>
-    <w:lsdException w:name="toc 2" w:semiHidden="1" w:uiPriority="39" w:unhideWhenUsed="1"/>
-    <w:lsdException w:name="toc 3" w:semiHidden="1" w:uiPriority="39" w:unhideWhenUsed="1"/>
-    <w:lsdException w:name="toc 4" w:semiHidden="1" w:uiPriority="39" w:unhideWhenUsed="1"/>
-    <w:lsdException w:name="toc 5" w:semiHidden="1" w:uiPriority="39" w:unhideWhenUsed="1"/>
-    <w:lsdException w:name="toc 6" w:semiHidden="1" w:uiPriority="39" w:unhideWhenUsed="1"/>
-    <w:lsdException w:name="toc 7" w:semiHidden="1" w:uiPriority="39" w:unhideWhenUsed="1"/>
-    <w:lsdException w:name="toc 8" w:semiHidden="1" w:uiPriority="39" w:unhideWhenUsed="1"/>
-    <w:lsdException w:name="toc 9" w:semiHidden="1" w:uiPriority="39" w:unhideWhenUsed="1"/>
+    <w:lsdException w:name="toc 1" w:uiPriority="39" w:semiHidden="1" w:unhideWhenUsed="1"/>
+    <w:lsdException w:name="toc 2" w:uiPriority="39" w:semiHidden="1" w:unhideWhenUsed="1"/>
+    <w:lsdException w:name="toc 3" w:uiPriority="39" w:semiHidden="1" w:unhideWhenUsed="1"/>
+    <w:lsdException w:name="toc 4" w:uiPriority="39" w:semiHidden="1" w:unhideWhenUsed="1"/>
+    <w:lsdException w:name="toc 5" w:uiPriority="39" w:semiHidden="1" w:unhideWhenUsed="1"/>
+    <w:lsdException w:name="toc 6" w:uiPriority="39" w:semiHidden="1" w:unhideWhenUsed="1"/>
+    <w:lsdException w:name="toc 7" w:uiPriority="39" w:semiHidden="1" w:unhideWhenUsed="1"/>
+    <w:lsdException w:name="toc 8" w:uiPriority="39" w:semiHidden="1" w:unhideWhenUsed="1"/>
+    <w:lsdException w:name="toc 9" w:uiPriority="39" w:semiHidden="1" w:unhideWhenUsed="1"/>
     <w:lsdException w:name="Normal Indent" w:semiHidden="1" w:unhideWhenUsed="1"/>
     <w:lsdException w:name="footnote text" w:semiHidden="1" w:unhideWhenUsed="1"/>
     <w:lsdException w:name="annotation text" w:semiHidden="1" w:unhideWhenUsed="1"/>
     <w:lsdException w:name="header" w:semiHidden="1" w:unhideWhenUsed="1"/>
     <w:lsdException w:name="footer" w:semiHidden="1" w:unhideWhenUsed="1"/>
     <w:lsdException w:name="index heading" w:semiHidden="1" w:unhideWhenUsed="1"/>
-    <w:lsdException w:name="caption" w:semiHidden="1" w:uiPriority="35" w:unhideWhenUsed="1" w:qFormat="1"/>
+    <w:lsdException w:name="caption" w:uiPriority="35" w:semiHidden="1" w:unhideWhenUsed="1" w:qFormat="1"/>
     <w:lsdException w:name="table of figures" w:semiHidden="1" w:unhideWhenUsed="1"/>
     <w:lsdException w:name="envelope address" w:semiHidden="1" w:unhideWhenUsed="1"/>
     <w:lsdException w:name="envelope return" w:semiHidden="1" w:unhideWhenUsed="1"/>
@@ -3794,7 +3812,7 @@
     <w:lsdException w:name="Title" w:uiPriority="10" w:qFormat="1"/>
     <w:lsdException w:name="Closing" w:semiHidden="1" w:unhideWhenUsed="1"/>
     <w:lsdException w:name="Signature" w:semiHidden="1" w:unhideWhenUsed="1"/>
-    <w:lsdException w:name="Default Paragraph Font" w:semiHidden="1" w:uiPriority="1" w:unhideWhenUsed="1"/>
+    <w:lsdException w:name="Default Paragraph Font" w:uiPriority="1" w:semiHidden="1" w:unhideWhenUsed="1"/>
     <w:lsdException w:name="Body Text" w:semiHidden="1" w:unhideWhenUsed="1"/>
     <w:lsdException w:name="Body Text Indent" w:semiHidden="1" w:unhideWhenUsed="1"/>
     <w:lsdException w:name="List Continue" w:semiHidden="1" w:unhideWhenUsed="1"/>
@@ -3994,8 +4012,8 @@
     <w:lsdException w:name="Subtle Reference" w:uiPriority="31" w:qFormat="1"/>
     <w:lsdException w:name="Intense Reference" w:uiPriority="32" w:qFormat="1"/>
     <w:lsdException w:name="Book Title" w:uiPriority="33" w:qFormat="1"/>
-    <w:lsdException w:name="Bibliography" w:semiHidden="1" w:uiPriority="37" w:unhideWhenUsed="1"/>
-    <w:lsdException w:name="TOC Heading" w:semiHidden="1" w:uiPriority="39" w:unhideWhenUsed="1" w:qFormat="1"/>
+    <w:lsdException w:name="Bibliography" w:uiPriority="37" w:semiHidden="1" w:unhideWhenUsed="1"/>
+    <w:lsdException w:name="TOC Heading" w:uiPriority="39" w:semiHidden="1" w:unhideWhenUsed="1" w:qFormat="1"/>
     <w:lsdException w:name="Plain Table 1" w:uiPriority="41"/>
     <w:lsdException w:name="Plain Table 2" w:uiPriority="42"/>
     <w:lsdException w:name="Plain Table 3" w:uiPriority="43"/>
@@ -4106,7 +4124,7 @@
     <w:lsdException w:name="Unresolved Mention" w:semiHidden="1" w:unhideWhenUsed="1"/>
     <w:lsdException w:name="Smart Link" w:semiHidden="1" w:unhideWhenUsed="1"/>
   </w:latentStyles>
-  <w:style w:type="paragraph" w:default="1" w:styleId="Normal">
+  <w:style w:type="paragraph" w:styleId="Normal" w:default="1">
     <w:name w:val="Normal"/>
     <w:qFormat/>
   </w:style>
@@ -4221,13 +4239,13 @@
       <w:color w:val="666666"/>
     </w:rPr>
   </w:style>
-  <w:style w:type="character" w:default="1" w:styleId="DefaultParagraphFont">
+  <w:style w:type="character" w:styleId="DefaultParagraphFont" w:default="1">
     <w:name w:val="Default Paragraph Font"/>
     <w:uiPriority w:val="1"/>
     <w:semiHidden/>
     <w:unhideWhenUsed/>
   </w:style>
-  <w:style w:type="table" w:default="1" w:styleId="TableNormal">
+  <w:style w:type="table" w:styleId="TableNormal" w:default="1">
     <w:name w:val="Normal Table"/>
     <w:uiPriority w:val="99"/>
     <w:semiHidden/>
@@ -4242,7 +4260,7 @@
       </w:tblCellMar>
     </w:tblPr>
   </w:style>
-  <w:style w:type="numbering" w:default="1" w:styleId="NoList">
+  <w:style w:type="numbering" w:styleId="NoList" w:default="1">
     <w:name w:val="No List"/>
     <w:uiPriority w:val="99"/>
     <w:semiHidden/>

</xml_diff>

<commit_message>
Updated Phase 1 report
Old document was still on development. This has been fixed.
</commit_message>
<xml_diff>
--- a/docs/Phase1_report.docx
+++ b/docs/Phase1_report.docx
@@ -1,13 +1,13 @@
 
 <file path=word/document.xml><?xml version="1.0" encoding="utf-8"?>
-<w:document xmlns:wpc="http://schemas.microsoft.com/office/word/2010/wordprocessingCanvas" xmlns:cx="http://schemas.microsoft.com/office/drawing/2014/chartex" xmlns:cx1="http://schemas.microsoft.com/office/drawing/2015/9/8/chartex" xmlns:cx2="http://schemas.microsoft.com/office/drawing/2015/10/21/chartex" xmlns:cx3="http://schemas.microsoft.com/office/drawing/2016/5/9/chartex" xmlns:cx4="http://schemas.microsoft.com/office/drawing/2016/5/10/chartex" xmlns:cx5="http://schemas.microsoft.com/office/drawing/2016/5/11/chartex" xmlns:cx6="http://schemas.microsoft.com/office/drawing/2016/5/12/chartex" xmlns:cx7="http://schemas.microsoft.com/office/drawing/2016/5/13/chartex" xmlns:cx8="http://schemas.microsoft.com/office/drawing/2016/5/14/chartex" xmlns:mc="http://schemas.openxmlformats.org/markup-compatibility/2006" xmlns:aink="http://schemas.microsoft.com/office/drawing/2016/ink" xmlns:am3d="http://schemas.microsoft.com/office/drawing/2017/model3d" xmlns:o="urn:schemas-microsoft-com:office:office" xmlns:oel="http://schemas.microsoft.com/office/2019/extlst" xmlns:r="http://schemas.openxmlformats.org/officeDocument/2006/relationships" xmlns:m="http://schemas.openxmlformats.org/officeDocument/2006/math" xmlns:v="urn:schemas-microsoft-com:vml" xmlns:wp14="http://schemas.microsoft.com/office/word/2010/wordprocessingDrawing" xmlns:wp="http://schemas.openxmlformats.org/drawingml/2006/wordprocessingDrawing" xmlns:w10="urn:schemas-microsoft-com:office:word" xmlns:w="http://schemas.openxmlformats.org/wordprocessingml/2006/main" xmlns:w14="http://schemas.microsoft.com/office/word/2010/wordml" xmlns:w15="http://schemas.microsoft.com/office/word/2012/wordml" xmlns:w16cex="http://schemas.microsoft.com/office/word/2018/wordml/cex" xmlns:w16cid="http://schemas.microsoft.com/office/word/2016/wordml/cid" xmlns:w16="http://schemas.microsoft.com/office/word/2018/wordml" xmlns:w16sdtdh="http://schemas.microsoft.com/office/word/2020/wordml/sdtdatahash" xmlns:w16se="http://schemas.microsoft.com/office/word/2015/wordml/symex" xmlns:wpg="http://schemas.microsoft.com/office/word/2010/wordprocessingGroup" xmlns:wpi="http://schemas.microsoft.com/office/word/2010/wordprocessingInk" xmlns:wne="http://schemas.microsoft.com/office/word/2006/wordml" xmlns:wps="http://schemas.microsoft.com/office/word/2010/wordprocessingShape" xmlns:a="http://schemas.openxmlformats.org/drawingml/2006/main" xmlns:pic="http://schemas.openxmlformats.org/drawingml/2006/picture" xmlns:a14="http://schemas.microsoft.com/office/drawing/2010/main" mc:Ignorable="w14 w15 w16se w16cid w16 w16cex w16sdtdh wp14">
+<w:document xmlns:wpc="http://schemas.microsoft.com/office/word/2010/wordprocessingCanvas" xmlns:cx="http://schemas.microsoft.com/office/drawing/2014/chartex" xmlns:cx1="http://schemas.microsoft.com/office/drawing/2015/9/8/chartex" xmlns:cx2="http://schemas.microsoft.com/office/drawing/2015/10/21/chartex" xmlns:cx3="http://schemas.microsoft.com/office/drawing/2016/5/9/chartex" xmlns:cx4="http://schemas.microsoft.com/office/drawing/2016/5/10/chartex" xmlns:cx5="http://schemas.microsoft.com/office/drawing/2016/5/11/chartex" xmlns:cx6="http://schemas.microsoft.com/office/drawing/2016/5/12/chartex" xmlns:cx7="http://schemas.microsoft.com/office/drawing/2016/5/13/chartex" xmlns:cx8="http://schemas.microsoft.com/office/drawing/2016/5/14/chartex" xmlns:mc="http://schemas.openxmlformats.org/markup-compatibility/2006" xmlns:aink="http://schemas.microsoft.com/office/drawing/2016/ink" xmlns:am3d="http://schemas.microsoft.com/office/drawing/2017/model3d" xmlns:o="urn:schemas-microsoft-com:office:office" xmlns:oel="http://schemas.microsoft.com/office/2019/extlst" xmlns:r="http://schemas.openxmlformats.org/officeDocument/2006/relationships" xmlns:m="http://schemas.openxmlformats.org/officeDocument/2006/math" xmlns:v="urn:schemas-microsoft-com:vml" xmlns:wp14="http://schemas.microsoft.com/office/word/2010/wordprocessingDrawing" xmlns:wp="http://schemas.openxmlformats.org/drawingml/2006/wordprocessingDrawing" xmlns:w10="urn:schemas-microsoft-com:office:word" xmlns:w="http://schemas.openxmlformats.org/wordprocessingml/2006/main" xmlns:w14="http://schemas.microsoft.com/office/word/2010/wordml" xmlns:w15="http://schemas.microsoft.com/office/word/2012/wordml" xmlns:w16cex="http://schemas.microsoft.com/office/word/2018/wordml/cex" xmlns:w16cid="http://schemas.microsoft.com/office/word/2016/wordml/cid" xmlns:w16="http://schemas.microsoft.com/office/word/2018/wordml" xmlns:w16sdtdh="http://schemas.microsoft.com/office/word/2020/wordml/sdtdatahash" xmlns:w16se="http://schemas.microsoft.com/office/word/2015/wordml/symex" xmlns:wpg="http://schemas.microsoft.com/office/word/2010/wordprocessingGroup" xmlns:wpi="http://schemas.microsoft.com/office/word/2010/wordprocessingInk" xmlns:wne="http://schemas.microsoft.com/office/word/2006/wordml" xmlns:wps="http://schemas.microsoft.com/office/word/2010/wordprocessingShape" mc:Ignorable="w14 w15 w16se w16cid w16 w16cex w16sdtdh wp14">
   <w:body>
     <w:p>
       <w:pPr>
         <w:spacing w:after="340" w:line="256" w:lineRule="auto"/>
         <w:jc w:val="center"/>
         <w:rPr>
-          <w:rFonts w:ascii="Calibri" w:hAnsi="Calibri" w:eastAsia="Calibri" w:cs="Calibri"/>
+          <w:rFonts w:ascii="Calibri" w:eastAsia="Calibri" w:hAnsi="Calibri" w:cs="Calibri"/>
           <w:b/>
           <w:sz w:val="54"/>
           <w:szCs w:val="54"/>
@@ -16,7 +16,7 @@
       </w:pPr>
       <w:r>
         <w:rPr>
-          <w:rFonts w:ascii="Calibri" w:hAnsi="Calibri" w:eastAsia="Calibri" w:cs="Calibri"/>
+          <w:rFonts w:ascii="Calibri" w:eastAsia="Calibri" w:hAnsi="Calibri" w:cs="Calibri"/>
           <w:b/>
           <w:sz w:val="54"/>
           <w:szCs w:val="54"/>
@@ -98,28 +98,24 @@
         <w:ind w:left="100" w:right="140"/>
         <w:jc w:val="center"/>
         <w:rPr>
-          <w:i w:val="1"/>
-          <w:iCs w:val="1"/>
+          <w:i/>
         </w:rPr>
       </w:pPr>
       <w:r>
         <w:rPr>
-          <w:i w:val="1"/>
-          <w:iCs w:val="1"/>
+          <w:i/>
         </w:rPr>
         <w:t>09/</w:t>
       </w:r>
       <w:r>
         <w:rPr>
-          <w:i w:val="1"/>
-          <w:iCs w:val="1"/>
+          <w:i/>
         </w:rPr>
         <w:t>20</w:t>
       </w:r>
       <w:r>
         <w:rPr>
-          <w:i w:val="1"/>
-          <w:iCs w:val="1"/>
+          <w:i/>
         </w:rPr>
         <w:t>/2022</w:t>
       </w:r>
@@ -134,8 +130,13 @@
         <w:keepLines w:val="0"/>
         <w:spacing w:before="480"/>
         <w:ind w:right="140"/>
-      </w:pPr>
-      <w:bookmarkStart w:name="_us0xioyvuvtv" w:colFirst="0" w:colLast="0" w:id="0"/>
+        <w:rPr>
+          <w:b/>
+          <w:sz w:val="46"/>
+          <w:szCs w:val="46"/>
+        </w:rPr>
+      </w:pPr>
+      <w:bookmarkStart w:id="0" w:name="_us0xioyvuvtv" w:colFirst="0" w:colLast="0"/>
       <w:bookmarkEnd w:id="0"/>
       <w:r>
         <w:rPr>
@@ -154,458 +155,52 @@
         </w:rPr>
         <w:t>Milestone</w:t>
       </w:r>
-    </w:p>
-    <w:p>
-      <w:pPr>
-        <w:spacing w:after="500"/>
-        <w:ind w:left="100" w:right="140" w:firstLine="620"/>
-      </w:pPr>
-      <w:bookmarkStart w:name="_4r15gvawb1sw" w:colFirst="0" w:colLast="0" w:id="1"/>
-      <w:bookmarkEnd w:id="1"/>
-      <w:r>
-        <w:t>The objective for this week was to deliver our initial code base, update any documentation if necessary, and submit the project to assignment board.</w:t>
-      </w:r>
-    </w:p>
-    <w:p>
-      <w:pPr>
-        <w:pStyle w:val="Heading1"/>
-        <w:keepNext w:val="0"/>
-        <w:keepLines w:val="0"/>
-        <w:spacing w:before="480"/>
-        <w:ind w:right="140"/>
-      </w:pPr>
       <w:r>
         <w:rPr>
           <w:b/>
           <w:sz w:val="46"/>
           <w:szCs w:val="46"/>
         </w:rPr>
-        <w:t xml:space="preserve">2. </w:t>
-      </w:r>
-      <w:r>
-        <w:rPr>
-          <w:b/>
-          <w:sz w:val="46"/>
-          <w:szCs w:val="46"/>
-        </w:rPr>
-        <w:t>Schedule</w:t>
-      </w:r>
-      <w:bookmarkStart w:name="_ks3vye6gypos" w:colFirst="0" w:colLast="0" w:id="2"/>
-      <w:bookmarkEnd w:id="2"/>
-    </w:p>
-    <w:p>
-      <w:pPr>
-        <w:spacing w:after="500"/>
-        <w:ind w:left="100" w:right="140" w:firstLine="620"/>
-      </w:pPr>
-      <w:r>
-        <w:t xml:space="preserve">Currently I would consider us ahead of schedule. We have both the Test Plan and the Design Doc finished. We have our initial code to handle the front-end and the back-end </w:t>
-      </w:r>
-      <w:r>
-        <w:t>written.</w:t>
-      </w:r>
-      <w:bookmarkStart w:name="_xa17guoxb8y0" w:colFirst="0" w:colLast="0" w:id="3"/>
-      <w:bookmarkEnd w:id="3"/>
-    </w:p>
-    <w:p>
-      <w:pPr>
-        <w:pStyle w:val="Heading1"/>
-        <w:rPr>
-          <w:b/>
-          <w:bCs/>
-        </w:rPr>
-      </w:pPr>
-      <w:bookmarkStart w:name="_bcb6zucn4b67" w:colFirst="0" w:colLast="0" w:id="4"/>
-      <w:bookmarkEnd w:id="4"/>
-      <w:r>
-        <w:rPr>
-          <w:b/>
-          <w:bCs/>
-        </w:rPr>
-        <w:t xml:space="preserve">3. </w:t>
-      </w:r>
-      <w:r>
-        <w:rPr>
-          <w:b/>
-          <w:bCs/>
-        </w:rPr>
-        <w:t>Problems</w:t>
+        <w:t>s</w:t>
       </w:r>
     </w:p>
     <w:p>
       <w:r>
-        <w:t xml:space="preserve">  </w:t>
-      </w:r>
-      <w:r>
-        <w:tab/>
-      </w:r>
-      <w:r>
-        <w:t xml:space="preserve">This week we encountered an issue of trying to connect our back-end to the front-end which was a little more complex than we thought. </w:t>
-      </w:r>
-    </w:p>
-    <w:p/>
-    <w:p>
-      <w:r>
-        <w:t>Our biggest issue that we have encountered so far on the project is the lack of functionality a database would have provided. We decided not to go this route because not all students learned about databases and we didn’t want to add more layers of complexity to the project. Hindsight being 20-20, this caused some creative thinking on our part to get around these limitations.</w:t>
-      </w:r>
-    </w:p>
-    <w:p/>
-    <w:p>
-      <w:pPr>
-        <w:spacing w:after="500"/>
-        <w:ind w:right="140"/>
-        <w:rPr>
-          <w:bCs/>
-        </w:rPr>
-      </w:pPr>
-      <w:bookmarkStart w:name="_3t62pwpn79ka" w:colFirst="0" w:colLast="0" w:id="5"/>
-      <w:bookmarkEnd w:id="5"/>
-    </w:p>
-    <w:p>
-      <w:pPr>
-        <w:spacing w:after="500"/>
-        <w:ind w:left="100" w:right="140"/>
-        <w:rPr>
-          <w:b/>
-        </w:rPr>
-      </w:pPr>
-      <w:r>
-        <w:br w:type="page"/>
-      </w:r>
-    </w:p>
-    <w:p>
-      <w:pPr>
-        <w:pStyle w:val="Heading1"/>
-        <w:spacing w:after="500"/>
-        <w:ind w:right="140"/>
-      </w:pPr>
-      <w:bookmarkStart w:name="_eoce6n21l1f2" w:colFirst="0" w:colLast="0" w:id="6"/>
-      <w:bookmarkEnd w:id="6"/>
-      <w:r>
-        <w:rPr>
-          <w:b/>
-        </w:rPr>
-        <w:lastRenderedPageBreak/>
-        <w:t>4. Test Specifications</w:t>
-      </w:r>
-    </w:p>
-    <w:p>
-      <w:pPr>
-        <w:pStyle w:val="Heading2"/>
-        <w:spacing w:after="500"/>
-        <w:ind w:left="100" w:right="140"/>
-        <w:rPr>
-          <w:b/>
-        </w:rPr>
-      </w:pPr>
-      <w:bookmarkStart w:name="_m4aayi9c4ijv" w:colFirst="0" w:colLast="0" w:id="7"/>
-      <w:bookmarkEnd w:id="7"/>
-      <w:r>
-        <w:rPr>
-          <w:b/>
-        </w:rPr>
-        <w:t>4.1 User Interface test cases</w:t>
-      </w:r>
-    </w:p>
-    <w:p>
-      <w:pPr>
-        <w:spacing w:after="500"/>
-        <w:ind w:left="100" w:right="140"/>
-      </w:pPr>
-      <w:r>
-        <w:t xml:space="preserve">These cases </w:t>
-      </w:r>
-      <w:proofErr w:type="gramStart"/>
-      <w:r>
-        <w:t>are  for</w:t>
-      </w:r>
-      <w:proofErr w:type="gramEnd"/>
-      <w:r>
-        <w:t xml:space="preserve"> the testing of the program</w:t>
-      </w:r>
-    </w:p>
-    <w:p>
-      <w:pPr>
-        <w:pStyle w:val="Heading3"/>
-        <w:spacing w:after="500"/>
-        <w:ind w:left="100" w:right="140"/>
-        <w:rPr>
-          <w:b/>
-        </w:rPr>
-      </w:pPr>
-      <w:bookmarkStart w:name="_csu79aakw387" w:colFirst="0" w:colLast="0" w:id="8"/>
-      <w:bookmarkEnd w:id="8"/>
-      <w:r>
-        <w:rPr>
-          <w:b/>
-        </w:rPr>
-        <w:t>4.1.1 Select Upload Button</w:t>
-      </w:r>
-    </w:p>
-    <w:p>
-      <w:pPr>
-        <w:spacing w:after="500"/>
-        <w:ind w:left="100" w:right="140"/>
-        <w:rPr>
-          <w:b/>
-        </w:rPr>
-      </w:pPr>
-      <w:r>
-        <w:rPr>
-          <w:b/>
-        </w:rPr>
-        <w:t>Objective</w:t>
-      </w:r>
-    </w:p>
-    <w:p>
-      <w:pPr>
-        <w:spacing w:after="500"/>
-        <w:ind w:left="100" w:right="140"/>
-        <w:rPr>
-          <w:b/>
-        </w:rPr>
-      </w:pPr>
-      <w:r>
-        <w:t>The purpose of this test is to verify that the upload button allows the user to select an image.</w:t>
-      </w:r>
-    </w:p>
-    <w:p>
-      <w:pPr>
-        <w:spacing w:after="500"/>
-        <w:ind w:left="100" w:right="140"/>
-        <w:rPr>
-          <w:b/>
-        </w:rPr>
-      </w:pPr>
-      <w:r>
-        <w:rPr>
-          <w:b/>
-        </w:rPr>
-        <w:t>Input specifications</w:t>
-      </w:r>
-    </w:p>
-    <w:p>
-      <w:pPr>
-        <w:numPr>
-          <w:ilvl w:val="0"/>
-          <w:numId w:val="5"/>
-        </w:numPr>
-        <w:spacing w:after="500"/>
-        <w:ind w:right="140"/>
-      </w:pPr>
-      <w:r>
-        <w:t>Upload a photo or image to the GUI. This is done by clicking on the “Upload Button”.</w:t>
-      </w:r>
-    </w:p>
-    <w:p>
-      <w:pPr>
-        <w:spacing w:after="500"/>
-        <w:ind w:left="100" w:right="140"/>
-        <w:rPr>
-          <w:b/>
-        </w:rPr>
-      </w:pPr>
-      <w:r>
-        <w:rPr>
-          <w:b/>
-        </w:rPr>
-        <w:t>Output specifications</w:t>
-      </w:r>
-    </w:p>
-    <w:p>
-      <w:pPr>
-        <w:numPr>
-          <w:ilvl w:val="0"/>
-          <w:numId w:val="17"/>
-        </w:numPr>
-        <w:ind w:right="140"/>
-      </w:pPr>
-      <w:r>
-        <w:t>Opens a window that allows the user to select an image.</w:t>
-      </w:r>
-    </w:p>
-    <w:p>
-      <w:pPr>
-        <w:numPr>
-          <w:ilvl w:val="0"/>
-          <w:numId w:val="17"/>
-        </w:numPr>
-        <w:spacing w:after="500"/>
-        <w:ind w:right="140"/>
-      </w:pPr>
-      <w:r>
-        <w:t>File path to the image is displayed.</w:t>
-      </w:r>
-    </w:p>
-    <w:p>
-      <w:pPr>
-        <w:spacing w:after="500"/>
-        <w:ind w:right="140"/>
-      </w:pPr>
-    </w:p>
-    <w:p>
-      <w:pPr>
-        <w:spacing w:after="500"/>
-        <w:ind w:right="140"/>
-      </w:pPr>
-    </w:p>
-    <w:p>
-      <w:pPr>
-        <w:spacing w:after="500"/>
-        <w:ind w:right="140"/>
-      </w:pPr>
-    </w:p>
-    <w:p>
-      <w:pPr>
-        <w:spacing w:after="500"/>
-        <w:ind w:right="140"/>
-      </w:pPr>
-    </w:p>
-    <w:p>
-      <w:pPr>
-        <w:spacing w:after="500"/>
-        <w:ind w:right="140"/>
-      </w:pPr>
-    </w:p>
-    <w:p>
-      <w:pPr>
-        <w:spacing w:after="500"/>
-        <w:ind w:left="100" w:right="140"/>
-        <w:rPr>
-          <w:b/>
-        </w:rPr>
-      </w:pPr>
-    </w:p>
-    <w:p>
-      <w:pPr>
-        <w:pStyle w:val="Heading3"/>
-        <w:spacing w:after="500"/>
-        <w:ind w:left="100" w:right="140"/>
-        <w:rPr>
-          <w:b/>
-        </w:rPr>
-      </w:pPr>
-      <w:bookmarkStart w:name="_7lnpe56igmuu" w:colFirst="0" w:colLast="0" w:id="9"/>
-      <w:bookmarkEnd w:id="9"/>
-      <w:r>
-        <w:rPr>
-          <w:b/>
-        </w:rPr>
-        <w:lastRenderedPageBreak/>
-        <w:t>4.1.2 Select Submit</w:t>
-      </w:r>
-    </w:p>
-    <w:p>
-      <w:pPr>
-        <w:spacing w:after="500"/>
-        <w:ind w:left="100" w:right="140"/>
-        <w:rPr>
-          <w:b/>
-        </w:rPr>
-      </w:pPr>
-      <w:r>
-        <w:rPr>
-          <w:b/>
-        </w:rPr>
-        <w:t>Objective</w:t>
-      </w:r>
-    </w:p>
-    <w:p>
-      <w:pPr>
-        <w:spacing w:after="500"/>
-        <w:ind w:left="100" w:right="140"/>
-      </w:pPr>
-      <w:r>
-        <w:t>The purpose of this test is to upload the image to the GUI.</w:t>
-      </w:r>
-    </w:p>
-    <w:p>
-      <w:pPr>
-        <w:spacing w:after="500"/>
-        <w:ind w:left="100" w:right="140"/>
-        <w:rPr>
-          <w:b/>
-        </w:rPr>
-      </w:pPr>
-      <w:r>
-        <w:rPr>
-          <w:b/>
-        </w:rPr>
-        <w:t>Input Specifications</w:t>
-      </w:r>
-    </w:p>
-    <w:p>
-      <w:pPr>
-        <w:numPr>
-          <w:ilvl w:val="0"/>
-          <w:numId w:val="12"/>
-        </w:numPr>
-        <w:spacing w:after="500"/>
-        <w:ind w:right="140"/>
-      </w:pPr>
-      <w:r>
-        <w:t>Select the “Submit” button.</w:t>
-      </w:r>
-    </w:p>
-    <w:p>
-      <w:pPr>
-        <w:spacing w:after="500"/>
-        <w:ind w:right="140"/>
-        <w:rPr>
-          <w:b/>
-        </w:rPr>
-      </w:pPr>
-      <w:r>
-        <w:rPr>
-          <w:b/>
-        </w:rPr>
-        <w:t>Output Specifications</w:t>
-      </w:r>
-    </w:p>
-    <w:p>
-      <w:pPr>
-        <w:numPr>
-          <w:ilvl w:val="0"/>
-          <w:numId w:val="8"/>
-        </w:numPr>
-        <w:ind w:right="140"/>
-      </w:pPr>
-      <w:r>
-        <w:t>Exif data is printed to the screen as seen in the following image (next page):</w:t>
-      </w:r>
-    </w:p>
-    <w:p>
-      <w:pPr>
-        <w:numPr>
-          <w:ilvl w:val="0"/>
-          <w:numId w:val="8"/>
-        </w:numPr>
-      </w:pPr>
-      <w:r>
         <w:rPr>
           <w:noProof/>
         </w:rPr>
-        <w:lastRenderedPageBreak/>
         <w:drawing>
-          <wp:anchor distT="0" distB="0" distL="114300" distR="114300" simplePos="0" relativeHeight="251659264" behindDoc="0" locked="0" layoutInCell="1" allowOverlap="1" wp14:anchorId="14B2A28B" wp14:editId="75DB8BC5">
+          <wp:anchor distT="0" distB="0" distL="114300" distR="114300" simplePos="0" relativeHeight="251662336" behindDoc="1" locked="0" layoutInCell="1" allowOverlap="1" wp14:anchorId="2B489BA1" wp14:editId="70BEC0ED">
             <wp:simplePos x="0" y="0"/>
             <wp:positionH relativeFrom="column">
-              <wp:posOffset>457200</wp:posOffset>
+              <wp:posOffset>0</wp:posOffset>
             </wp:positionH>
             <wp:positionV relativeFrom="paragraph">
-              <wp:posOffset>0</wp:posOffset>
+              <wp:posOffset>4445</wp:posOffset>
             </wp:positionV>
-            <wp:extent cx="5943600" cy="5130800"/>
-            <wp:effectExtent l="0" t="0" r="0" b="0"/>
-            <wp:wrapSquare wrapText="bothSides"/>
-            <wp:docPr id="1" name="image2.png"/>
-            <wp:cNvGraphicFramePr/>
+            <wp:extent cx="5934075" cy="4552950"/>
+            <wp:effectExtent l="0" t="0" r="9525" b="0"/>
+            <wp:wrapTight wrapText="bothSides">
+              <wp:wrapPolygon edited="0">
+                <wp:start x="0" y="0"/>
+                <wp:lineTo x="0" y="21510"/>
+                <wp:lineTo x="21565" y="21510"/>
+                <wp:lineTo x="21565" y="0"/>
+                <wp:lineTo x="0" y="0"/>
+              </wp:wrapPolygon>
+            </wp:wrapTight>
+            <wp:docPr id="5" name="Picture 5"/>
+            <wp:cNvGraphicFramePr>
+              <a:graphicFrameLocks xmlns:a="http://schemas.openxmlformats.org/drawingml/2006/main" noChangeAspect="1"/>
+            </wp:cNvGraphicFramePr>
             <a:graphic xmlns:a="http://schemas.openxmlformats.org/drawingml/2006/main">
               <a:graphicData uri="http://schemas.openxmlformats.org/drawingml/2006/picture">
                 <pic:pic xmlns:pic="http://schemas.openxmlformats.org/drawingml/2006/picture">
                   <pic:nvPicPr>
-                    <pic:cNvPr id="0" name="image2.png"/>
-                    <pic:cNvPicPr preferRelativeResize="0"/>
+                    <pic:cNvPr id="0" name="Picture 1"/>
+                    <pic:cNvPicPr>
+                      <a:picLocks noChangeAspect="1" noChangeArrowheads="1"/>
+                    </pic:cNvPicPr>
                   </pic:nvPicPr>
                   <pic:blipFill>
                     <a:blip r:embed="rId5">
@@ -620,15 +215,18 @@
                       <a:fillRect/>
                     </a:stretch>
                   </pic:blipFill>
-                  <pic:spPr>
+                  <pic:spPr bwMode="auto">
                     <a:xfrm>
                       <a:off x="0" y="0"/>
-                      <a:ext cx="5943600" cy="5130800"/>
+                      <a:ext cx="5934075" cy="4552950"/>
                     </a:xfrm>
                     <a:prstGeom prst="rect">
                       <a:avLst/>
                     </a:prstGeom>
-                    <a:ln/>
+                    <a:noFill/>
+                    <a:ln>
+                      <a:noFill/>
+                    </a:ln>
                   </pic:spPr>
                 </pic:pic>
               </a:graphicData>
@@ -636,1114 +234,217 @@
           </wp:anchor>
         </w:drawing>
       </w:r>
-    </w:p>
-    <w:p>
-      <w:pPr>
-        <w:spacing w:after="500"/>
-        <w:ind w:right="140"/>
-      </w:pPr>
-    </w:p>
-    <w:p>
-      <w:pPr>
-        <w:spacing w:after="500"/>
-        <w:ind w:left="100" w:right="140"/>
-      </w:pPr>
-    </w:p>
-    <w:p>
-      <w:pPr>
-        <w:spacing w:after="500"/>
-        <w:ind w:left="100" w:right="140"/>
-      </w:pPr>
-    </w:p>
-    <w:p>
-      <w:pPr>
-        <w:spacing w:after="500"/>
-        <w:ind w:left="100" w:right="140"/>
-        <w:rPr>
-          <w:b/>
-        </w:rPr>
-      </w:pPr>
-    </w:p>
-    <w:p>
-      <w:pPr>
-        <w:spacing w:after="500"/>
-        <w:ind w:left="100" w:right="140"/>
-        <w:rPr>
-          <w:b/>
-        </w:rPr>
-      </w:pPr>
-    </w:p>
-    <w:p>
-      <w:pPr>
-        <w:pStyle w:val="Heading3"/>
-        <w:spacing w:after="500"/>
-        <w:ind w:left="100" w:right="140"/>
-        <w:rPr>
-          <w:b/>
-        </w:rPr>
-      </w:pPr>
-      <w:bookmarkStart w:name="_a54z3frnxriu" w:colFirst="0" w:colLast="0" w:id="10"/>
-      <w:bookmarkEnd w:id="10"/>
       <w:r>
-        <w:rPr>
-          <w:b/>
-        </w:rPr>
-        <w:lastRenderedPageBreak/>
-        <w:t>4.1.3 Select Export</w:t>
+        <w:t>This is week 5. Our plan is to deliver the front-end solution and take a look at some of the decisions we made on the project up to this point.</w:t>
       </w:r>
     </w:p>
     <w:p>
       <w:pPr>
+        <w:pStyle w:val="Heading1"/>
+        <w:keepNext w:val="0"/>
+        <w:keepLines w:val="0"/>
+        <w:spacing w:before="480"/>
+        <w:ind w:right="140"/>
+        <w:rPr>
+          <w:b/>
+          <w:sz w:val="46"/>
+          <w:szCs w:val="46"/>
+        </w:rPr>
+      </w:pPr>
+      <w:bookmarkStart w:id="1" w:name="_4r15gvawb1sw" w:colFirst="0" w:colLast="0"/>
+      <w:bookmarkEnd w:id="1"/>
+      <w:r>
+        <w:rPr>
+          <w:b/>
+          <w:sz w:val="46"/>
+          <w:szCs w:val="46"/>
+        </w:rPr>
+        <w:t xml:space="preserve">2. </w:t>
+      </w:r>
+      <w:r>
+        <w:rPr>
+          <w:b/>
+          <w:sz w:val="46"/>
+          <w:szCs w:val="46"/>
+        </w:rPr>
+        <w:t>Schedule</w:t>
+      </w:r>
+      <w:bookmarkStart w:id="2" w:name="_ks3vye6gypos" w:colFirst="0" w:colLast="0"/>
+      <w:bookmarkEnd w:id="2"/>
+    </w:p>
+    <w:p>
+      <w:pPr>
         <w:spacing w:after="500"/>
-        <w:ind w:left="100" w:right="140"/>
+        <w:ind w:left="100" w:right="140" w:firstLine="620"/>
+      </w:pPr>
+      <w:r>
+        <w:t xml:space="preserve">Currently the project is ahead of schedule. We have met all milestones up to this point and have started on the back-end part of the project. The front-end includes html, </w:t>
+      </w:r>
+      <w:proofErr w:type="spellStart"/>
+      <w:r>
+        <w:t>css</w:t>
+      </w:r>
+      <w:proofErr w:type="spellEnd"/>
+      <w:r>
+        <w:t xml:space="preserve"> and python flask.</w:t>
+      </w:r>
+    </w:p>
+    <w:p/>
+    <w:p/>
+    <w:p>
+      <w:pPr>
+        <w:pStyle w:val="Heading1"/>
         <w:rPr>
           <w:b/>
-        </w:rPr>
-      </w:pPr>
+          <w:bCs/>
+        </w:rPr>
+      </w:pPr>
+      <w:bookmarkStart w:id="3" w:name="_bcb6zucn4b67" w:colFirst="0" w:colLast="0"/>
+      <w:bookmarkEnd w:id="3"/>
       <w:r>
         <w:rPr>
           <w:b/>
-        </w:rPr>
-        <w:t>Objective</w:t>
+          <w:bCs/>
+        </w:rPr>
+        <w:lastRenderedPageBreak/>
+        <w:t xml:space="preserve">3. </w:t>
+      </w:r>
+      <w:r>
+        <w:rPr>
+          <w:b/>
+          <w:bCs/>
+        </w:rPr>
+        <w:t>Problems</w:t>
       </w:r>
     </w:p>
     <w:p>
       <w:pPr>
-        <w:spacing w:after="500"/>
-        <w:ind w:left="100" w:right="140"/>
+        <w:pStyle w:val="Heading1"/>
+        <w:ind w:firstLine="720"/>
+        <w:rPr>
+          <w:b/>
+          <w:bCs/>
+          <w:sz w:val="22"/>
+          <w:szCs w:val="22"/>
+        </w:rPr>
       </w:pPr>
       <w:r>
-        <w:t>The purpose of this test is to export data to a file.</w:t>
+        <w:rPr>
+          <w:sz w:val="22"/>
+          <w:szCs w:val="22"/>
+        </w:rPr>
+        <w:t xml:space="preserve">No significant problems yet. </w:t>
       </w:r>
-    </w:p>
-    <w:p>
-      <w:pPr>
-        <w:spacing w:after="500"/>
-        <w:ind w:left="100" w:right="140"/>
-        <w:rPr>
-          <w:b/>
-        </w:rPr>
-      </w:pPr>
       <w:r>
         <w:rPr>
-          <w:b/>
-        </w:rPr>
-        <w:t>Input Specifications</w:t>
-      </w:r>
-    </w:p>
-    <w:p>
-      <w:pPr>
-        <w:numPr>
-          <w:ilvl w:val="0"/>
-          <w:numId w:val="15"/>
-        </w:numPr>
-        <w:spacing w:after="500"/>
-        <w:ind w:right="140"/>
-      </w:pPr>
-      <w:r>
-        <w:t>Push the Export button.</w:t>
-      </w:r>
-    </w:p>
-    <w:p>
-      <w:pPr>
-        <w:spacing w:after="500"/>
-        <w:ind w:right="140"/>
-        <w:rPr>
-          <w:b/>
-        </w:rPr>
-      </w:pPr>
-      <w:r>
-        <w:rPr>
-          <w:b/>
-        </w:rPr>
-        <w:t>Output Specifications</w:t>
-      </w:r>
-    </w:p>
-    <w:p>
-      <w:pPr>
-        <w:numPr>
-          <w:ilvl w:val="0"/>
-          <w:numId w:val="9"/>
-        </w:numPr>
-        <w:spacing w:after="500"/>
-        <w:ind w:right="140"/>
-      </w:pPr>
-      <w:r>
-        <w:t xml:space="preserve">File is created with the </w:t>
-      </w:r>
-      <w:proofErr w:type="spellStart"/>
-      <w:r>
-        <w:t>exif</w:t>
-      </w:r>
-      <w:proofErr w:type="spellEnd"/>
-      <w:r>
-        <w:t xml:space="preserve"> data inserted.</w:t>
-      </w:r>
-    </w:p>
-    <w:p>
-      <w:pPr>
-        <w:spacing w:after="500"/>
-        <w:ind w:left="100" w:right="140"/>
-      </w:pPr>
-      <w:r>
-        <w:rPr>
-          <w:noProof/>
-        </w:rPr>
-        <w:drawing>
-          <wp:anchor distT="0" distB="0" distL="114300" distR="114300" simplePos="0" relativeHeight="251660288" behindDoc="0" locked="0" layoutInCell="1" allowOverlap="1" wp14:anchorId="7302BF92" wp14:editId="0FBB8AFA">
-            <wp:simplePos x="0" y="0"/>
-            <wp:positionH relativeFrom="column">
-              <wp:posOffset>66675</wp:posOffset>
-            </wp:positionH>
-            <wp:positionV relativeFrom="paragraph">
-              <wp:posOffset>-3810</wp:posOffset>
-            </wp:positionV>
-            <wp:extent cx="5943600" cy="3746500"/>
-            <wp:effectExtent l="0" t="0" r="0" b="6350"/>
-            <wp:wrapSquare wrapText="bothSides"/>
-            <wp:docPr id="4" name="image1.png"/>
-            <wp:cNvGraphicFramePr/>
-            <a:graphic xmlns:a="http://schemas.openxmlformats.org/drawingml/2006/main">
-              <a:graphicData uri="http://schemas.openxmlformats.org/drawingml/2006/picture">
-                <pic:pic xmlns:pic="http://schemas.openxmlformats.org/drawingml/2006/picture">
-                  <pic:nvPicPr>
-                    <pic:cNvPr id="0" name="image1.png"/>
-                    <pic:cNvPicPr preferRelativeResize="0"/>
-                  </pic:nvPicPr>
-                  <pic:blipFill>
-                    <a:blip r:embed="rId6">
-                      <a:extLst>
-                        <a:ext uri="{28A0092B-C50C-407E-A947-70E740481C1C}">
-                          <a14:useLocalDpi xmlns:a14="http://schemas.microsoft.com/office/drawing/2010/main" val="0"/>
-                        </a:ext>
-                      </a:extLst>
-                    </a:blip>
-                    <a:srcRect/>
-                    <a:stretch>
-                      <a:fillRect/>
-                    </a:stretch>
-                  </pic:blipFill>
-                  <pic:spPr>
-                    <a:xfrm>
-                      <a:off x="0" y="0"/>
-                      <a:ext cx="5943600" cy="3746500"/>
-                    </a:xfrm>
-                    <a:prstGeom prst="rect">
-                      <a:avLst/>
-                    </a:prstGeom>
-                    <a:ln/>
-                  </pic:spPr>
-                </pic:pic>
-              </a:graphicData>
-            </a:graphic>
-          </wp:anchor>
-        </w:drawing>
-      </w:r>
-    </w:p>
-    <w:p>
-      <w:pPr>
-        <w:pStyle w:val="Heading3"/>
-        <w:spacing w:after="500"/>
-        <w:ind w:right="140"/>
-        <w:rPr>
-          <w:b/>
-        </w:rPr>
-      </w:pPr>
-      <w:bookmarkStart w:name="_jbjncpd6rh4y" w:colFirst="0" w:colLast="0" w:id="11"/>
-      <w:bookmarkEnd w:id="11"/>
-      <w:r>
-        <w:rPr>
-          <w:b/>
-        </w:rPr>
-        <w:lastRenderedPageBreak/>
-        <w:t>4.1.4 Return Button</w:t>
-      </w:r>
-    </w:p>
-    <w:p>
-      <w:pPr>
-        <w:spacing w:after="500"/>
-        <w:ind w:left="100" w:right="140"/>
-        <w:rPr>
-          <w:b/>
-        </w:rPr>
-      </w:pPr>
-      <w:r>
-        <w:rPr>
-          <w:b/>
-        </w:rPr>
-        <w:t>Objective</w:t>
-      </w:r>
-    </w:p>
-    <w:p>
-      <w:pPr>
-        <w:spacing w:after="500"/>
-        <w:ind w:left="100" w:right="140"/>
-      </w:pPr>
-      <w:r>
-        <w:t>The purpose of this test is to return to the home page from the data page.</w:t>
-      </w:r>
-    </w:p>
-    <w:p>
-      <w:pPr>
-        <w:spacing w:after="500"/>
-        <w:ind w:left="100" w:right="140"/>
-        <w:rPr>
-          <w:b/>
-        </w:rPr>
-      </w:pPr>
-      <w:r>
-        <w:rPr>
-          <w:b/>
-        </w:rPr>
-        <w:t>Input Specifications</w:t>
-      </w:r>
-    </w:p>
-    <w:p>
-      <w:pPr>
-        <w:numPr>
-          <w:ilvl w:val="0"/>
-          <w:numId w:val="11"/>
-        </w:numPr>
-        <w:spacing w:after="500"/>
-        <w:ind w:right="140"/>
-      </w:pPr>
-      <w:r>
-        <w:t>Push the Return button.</w:t>
-      </w:r>
-    </w:p>
-    <w:p>
-      <w:pPr>
-        <w:spacing w:after="500"/>
-        <w:ind w:right="140"/>
-        <w:rPr>
-          <w:b/>
-        </w:rPr>
-      </w:pPr>
-      <w:r>
-        <w:rPr>
-          <w:b/>
-        </w:rPr>
-        <w:t>Output Specifications</w:t>
-      </w:r>
-    </w:p>
-    <w:p>
-      <w:pPr>
-        <w:numPr>
-          <w:ilvl w:val="0"/>
-          <w:numId w:val="14"/>
-        </w:numPr>
-        <w:spacing w:after="500"/>
-        <w:ind w:right="140"/>
-      </w:pPr>
-      <w:r>
-        <w:t>Return the user to the home page</w:t>
-      </w:r>
-    </w:p>
-    <w:p>
-      <w:pPr>
-        <w:spacing w:after="500"/>
-        <w:ind w:right="140"/>
-      </w:pPr>
-    </w:p>
-    <w:p>
-      <w:pPr>
-        <w:pStyle w:val="Heading3"/>
-        <w:spacing w:after="500"/>
-        <w:ind w:right="140"/>
-        <w:rPr>
-          <w:b/>
-        </w:rPr>
-      </w:pPr>
-      <w:bookmarkStart w:name="_xrrwy5l81gy6" w:colFirst="0" w:colLast="0" w:id="12"/>
-      <w:bookmarkEnd w:id="12"/>
-      <w:r>
-        <w:rPr>
-          <w:b/>
-        </w:rPr>
-        <w:t>4.1.5 About Button</w:t>
-      </w:r>
-    </w:p>
-    <w:p>
-      <w:pPr>
-        <w:spacing w:after="500"/>
-        <w:ind w:left="100" w:right="140"/>
-        <w:rPr>
-          <w:b/>
-        </w:rPr>
-      </w:pPr>
-      <w:r>
-        <w:rPr>
-          <w:b/>
-        </w:rPr>
-        <w:t>Objective</w:t>
-      </w:r>
-    </w:p>
-    <w:p>
-      <w:pPr>
-        <w:spacing w:after="500"/>
-        <w:ind w:left="100" w:right="140"/>
-      </w:pPr>
-      <w:r>
-        <w:t>The purpose of this test is to present the “About” page to the user.</w:t>
-      </w:r>
-    </w:p>
-    <w:p>
-      <w:pPr>
-        <w:spacing w:after="500"/>
-        <w:ind w:left="100" w:right="140"/>
-        <w:rPr>
-          <w:b/>
-        </w:rPr>
-      </w:pPr>
-      <w:r>
-        <w:rPr>
-          <w:b/>
-        </w:rPr>
-        <w:t>Input Specifications</w:t>
-      </w:r>
-    </w:p>
-    <w:p>
-      <w:pPr>
-        <w:numPr>
-          <w:ilvl w:val="0"/>
-          <w:numId w:val="7"/>
-        </w:numPr>
-        <w:spacing w:after="500"/>
-        <w:ind w:right="140"/>
-      </w:pPr>
-      <w:r>
-        <w:t>Push the “About” button.</w:t>
-      </w:r>
-    </w:p>
-    <w:p>
-      <w:pPr>
-        <w:spacing w:after="500"/>
-        <w:ind w:right="140"/>
-        <w:rPr>
-          <w:b/>
-        </w:rPr>
-      </w:pPr>
-      <w:r>
-        <w:rPr>
-          <w:b/>
-        </w:rPr>
-        <w:t>Output Specifications</w:t>
-      </w:r>
-    </w:p>
-    <w:p>
-      <w:pPr>
-        <w:numPr>
-          <w:ilvl w:val="0"/>
-          <w:numId w:val="16"/>
-        </w:numPr>
-        <w:spacing w:after="500"/>
-        <w:ind w:right="140"/>
-      </w:pPr>
-      <w:r>
-        <w:t>User is presented the “About” page.</w:t>
-      </w:r>
-    </w:p>
-    <w:p>
-      <w:pPr>
-        <w:pStyle w:val="Heading2"/>
-        <w:spacing w:after="500"/>
-        <w:ind w:right="140"/>
-        <w:rPr>
-          <w:b/>
-        </w:rPr>
-      </w:pPr>
-      <w:bookmarkStart w:name="_a5lxryihtg0g" w:colFirst="0" w:colLast="0" w:id="13"/>
-      <w:bookmarkEnd w:id="13"/>
-      <w:r>
-        <w:rPr>
-          <w:b/>
-        </w:rPr>
-        <w:lastRenderedPageBreak/>
-        <w:t>4.2 File Handling</w:t>
-      </w:r>
-    </w:p>
-    <w:p>
-      <w:pPr>
-        <w:pStyle w:val="Heading3"/>
-        <w:rPr>
-          <w:b/>
-        </w:rPr>
-      </w:pPr>
-      <w:bookmarkStart w:name="_2ih47f6bn55" w:colFirst="0" w:colLast="0" w:id="14"/>
-      <w:bookmarkEnd w:id="14"/>
-      <w:r>
-        <w:rPr>
-          <w:b/>
-        </w:rPr>
-        <w:t>4.2.1 Incorrect file type is presented</w:t>
+          <w:sz w:val="22"/>
+          <w:szCs w:val="22"/>
+        </w:rPr>
+        <w:t xml:space="preserve"> </w:t>
       </w:r>
     </w:p>
     <w:p/>
     <w:p>
       <w:pPr>
+        <w:pStyle w:val="Heading1"/>
         <w:spacing w:after="500"/>
-        <w:ind w:left="100" w:right="140"/>
+        <w:ind w:right="140"/>
         <w:rPr>
           <w:b/>
         </w:rPr>
       </w:pPr>
+      <w:bookmarkStart w:id="4" w:name="_eoce6n21l1f2" w:colFirst="0" w:colLast="0"/>
+      <w:bookmarkEnd w:id="4"/>
       <w:r>
         <w:rPr>
           <w:b/>
         </w:rPr>
-        <w:t>Objective</w:t>
+        <w:t xml:space="preserve">4. </w:t>
+      </w:r>
+      <w:r>
+        <w:rPr>
+          <w:b/>
+        </w:rPr>
+        <w:t>Re-Evaluation</w:t>
       </w:r>
     </w:p>
     <w:p>
       <w:pPr>
+        <w:pStyle w:val="Heading1"/>
         <w:spacing w:after="500"/>
-        <w:ind w:left="100" w:right="140"/>
+        <w:ind w:right="140" w:firstLine="720"/>
+        <w:rPr>
+          <w:b/>
+          <w:sz w:val="22"/>
+          <w:szCs w:val="22"/>
+        </w:rPr>
       </w:pPr>
       <w:r>
-        <w:t>The purpose of this test is to ensure incorrect file types are handled appropriately.</w:t>
+        <w:rPr>
+          <w:sz w:val="22"/>
+          <w:szCs w:val="22"/>
+        </w:rPr>
+        <w:t>Our biggest</w:t>
       </w:r>
+      <w:r>
+        <w:rPr>
+          <w:sz w:val="22"/>
+          <w:szCs w:val="22"/>
+        </w:rPr>
+        <w:t xml:space="preserve"> point of re-evaluation </w:t>
+      </w:r>
+      <w:r>
+        <w:rPr>
+          <w:sz w:val="22"/>
+          <w:szCs w:val="22"/>
+        </w:rPr>
+        <w:t>that we have encountered so far on the project is the lack of functionality a database would have provided. We decided not to go this route because not all students learned about databases and we didn’t want to add more layers of complexity to the project. Hindsight being 20-20, this caused some creative thinking on our part to get around these limitations.</w:t>
+      </w:r>
+      <w:bookmarkStart w:id="5" w:name="_3t62pwpn79ka" w:colFirst="0" w:colLast="0"/>
+      <w:bookmarkEnd w:id="5"/>
+      <w:r>
+        <w:rPr>
+          <w:sz w:val="22"/>
+          <w:szCs w:val="22"/>
+        </w:rPr>
+        <w:t xml:space="preserve"> It also limited the functionality we could have provided with a database.</w:t>
+      </w:r>
+      <w:bookmarkStart w:id="6" w:name="_7lnpe56igmuu" w:colFirst="0" w:colLast="0"/>
+      <w:bookmarkEnd w:id="6"/>
     </w:p>
     <w:p>
       <w:pPr>
-        <w:spacing w:after="500"/>
-        <w:ind w:left="100" w:right="140"/>
-        <w:rPr>
-          <w:b/>
-        </w:rPr>
-      </w:pPr>
-      <w:r>
-        <w:rPr>
-          <w:b/>
-        </w:rPr>
-        <w:t>Input Specifications</w:t>
-      </w:r>
+        <w:ind w:firstLine="720"/>
+      </w:pPr>
     </w:p>
     <w:p>
       <w:pPr>
-        <w:numPr>
-          <w:ilvl w:val="0"/>
-          <w:numId w:val="6"/>
-        </w:numPr>
-        <w:spacing w:after="500"/>
-        <w:ind w:right="140"/>
-      </w:pPr>
+        <w:pStyle w:val="Heading1"/>
+        <w:rPr>
+          <w:b/>
+          <w:bCs/>
+        </w:rPr>
+      </w:pPr>
+      <w:bookmarkStart w:id="7" w:name="_a54z3frnxriu" w:colFirst="0" w:colLast="0"/>
+      <w:bookmarkEnd w:id="7"/>
       <w:r>
-        <w:t xml:space="preserve">Attempt to upload a file that is not jpg or </w:t>
-      </w:r>
-      <w:proofErr w:type="spellStart"/>
-      <w:r>
-        <w:t>png</w:t>
-      </w:r>
-      <w:proofErr w:type="spellEnd"/>
-      <w:r>
-        <w:t>.</w:t>
-      </w:r>
-    </w:p>
-    <w:p>
-      <w:pPr>
-        <w:spacing w:after="500"/>
-        <w:ind w:right="140"/>
         <w:rPr>
           <w:b/>
-        </w:rPr>
-      </w:pPr>
-      <w:r>
-        <w:rPr>
-          <w:b/>
-        </w:rPr>
-        <w:t>Output Specifications</w:t>
-      </w:r>
-    </w:p>
-    <w:p>
-      <w:pPr>
-        <w:numPr>
-          <w:ilvl w:val="0"/>
-          <w:numId w:val="9"/>
-        </w:numPr>
-        <w:spacing w:after="500"/>
-        <w:ind w:right="140"/>
-      </w:pPr>
-      <w:r>
-        <w:t>The file is rejected and a helpful message is displayed.</w:t>
-      </w:r>
-    </w:p>
-    <w:p>
-      <w:pPr>
-        <w:spacing w:after="500"/>
-        <w:ind w:right="140"/>
-      </w:pPr>
-    </w:p>
-    <w:p>
-      <w:pPr>
-        <w:pStyle w:val="Heading3"/>
-        <w:spacing w:after="500"/>
-        <w:ind w:right="140"/>
-        <w:rPr>
-          <w:b/>
-        </w:rPr>
-      </w:pPr>
-      <w:bookmarkStart w:name="_ksttuaewnpzu" w:colFirst="0" w:colLast="0" w:id="15"/>
-      <w:bookmarkEnd w:id="15"/>
-      <w:r>
-        <w:rPr>
-          <w:b/>
-        </w:rPr>
-        <w:t>4.2.2 Requested Data is not Available/Missing</w:t>
-      </w:r>
-    </w:p>
-    <w:p>
-      <w:pPr>
-        <w:spacing w:after="500"/>
-        <w:ind w:left="100" w:right="140"/>
-        <w:rPr>
-          <w:b/>
-        </w:rPr>
-      </w:pPr>
-      <w:r>
-        <w:rPr>
-          <w:b/>
-        </w:rPr>
-        <w:t>Objective</w:t>
-      </w:r>
-    </w:p>
-    <w:p>
-      <w:pPr>
-        <w:spacing w:after="500"/>
-        <w:ind w:left="100" w:right="140"/>
-      </w:pPr>
-      <w:r>
-        <w:t xml:space="preserve">The purpose of this test is the handling of missing </w:t>
-      </w:r>
-      <w:proofErr w:type="spellStart"/>
-      <w:r>
-        <w:t>exif</w:t>
-      </w:r>
-      <w:proofErr w:type="spellEnd"/>
-      <w:r>
-        <w:t xml:space="preserve"> data.</w:t>
-      </w:r>
-    </w:p>
-    <w:p>
-      <w:pPr>
-        <w:spacing w:after="500"/>
-        <w:ind w:left="100" w:right="140"/>
-        <w:rPr>
-          <w:b/>
-        </w:rPr>
-      </w:pPr>
-      <w:r>
-        <w:rPr>
-          <w:b/>
-        </w:rPr>
-        <w:t>Input Specifications</w:t>
-      </w:r>
-    </w:p>
-    <w:p>
-      <w:pPr>
-        <w:numPr>
-          <w:ilvl w:val="0"/>
-          <w:numId w:val="13"/>
-        </w:numPr>
-        <w:ind w:right="140"/>
-      </w:pPr>
-      <w:r>
-        <w:t xml:space="preserve">Upload a valid file that is missing specific </w:t>
-      </w:r>
-      <w:proofErr w:type="spellStart"/>
-      <w:r>
-        <w:t>exif</w:t>
-      </w:r>
-      <w:proofErr w:type="spellEnd"/>
-      <w:r>
-        <w:t xml:space="preserve"> data.</w:t>
-      </w:r>
-    </w:p>
-    <w:p>
-      <w:pPr>
-        <w:numPr>
-          <w:ilvl w:val="0"/>
-          <w:numId w:val="13"/>
-        </w:numPr>
-        <w:spacing w:after="500"/>
-        <w:ind w:right="140"/>
-      </w:pPr>
-      <w:r>
-        <w:t>Request the missing data be presented.</w:t>
-      </w:r>
-    </w:p>
-    <w:p>
-      <w:pPr>
-        <w:spacing w:after="500"/>
-        <w:ind w:right="140"/>
-        <w:rPr>
-          <w:b/>
-        </w:rPr>
-      </w:pPr>
-      <w:r>
-        <w:rPr>
-          <w:b/>
-        </w:rPr>
-        <w:t>Output Specifications</w:t>
-      </w:r>
-    </w:p>
-    <w:p>
-      <w:pPr>
-        <w:numPr>
-          <w:ilvl w:val="0"/>
-          <w:numId w:val="4"/>
-        </w:numPr>
-        <w:spacing w:after="500"/>
-        <w:ind w:right="140"/>
-      </w:pPr>
-      <w:r>
-        <w:t>The output annotates that the requested data could not be found.</w:t>
-      </w:r>
-    </w:p>
-    <w:p>
-      <w:pPr>
-        <w:spacing w:after="500"/>
-        <w:ind w:right="140"/>
-        <w:rPr>
-          <w:i/>
-        </w:rPr>
-      </w:pPr>
-    </w:p>
-    <w:p>
-      <w:pPr>
-        <w:pStyle w:val="Heading1"/>
-        <w:rPr>
-          <w:b/>
-        </w:rPr>
-      </w:pPr>
-      <w:bookmarkStart w:name="_s284gp4bxc18" w:colFirst="0" w:colLast="0" w:id="16"/>
-      <w:bookmarkEnd w:id="16"/>
-      <w:r>
-        <w:rPr>
-          <w:b/>
-        </w:rPr>
-        <w:t>5. User Guide</w:t>
-      </w:r>
-    </w:p>
-    <w:p/>
-    <w:p>
-      <w:pPr>
-        <w:pStyle w:val="Heading3"/>
-        <w:rPr>
-          <w:b/>
-        </w:rPr>
-      </w:pPr>
-      <w:bookmarkStart w:name="_g6x70erm5hb9" w:colFirst="0" w:colLast="0" w:id="17"/>
-      <w:bookmarkEnd w:id="17"/>
-      <w:r>
-        <w:rPr>
-          <w:b/>
-        </w:rPr>
-        <w:t>5.1 Home Page</w:t>
-      </w:r>
-    </w:p>
-    <w:p>
-      <w:pPr>
-        <w:numPr>
-          <w:ilvl w:val="0"/>
-          <w:numId w:val="2"/>
-        </w:numPr>
-      </w:pPr>
-      <w:r>
-        <w:t>Add Image Button</w:t>
-      </w:r>
-    </w:p>
-    <w:p>
-      <w:pPr>
-        <w:numPr>
-          <w:ilvl w:val="1"/>
-          <w:numId w:val="2"/>
-        </w:numPr>
-      </w:pPr>
-      <w:r>
-        <w:t xml:space="preserve">Users can add an image to retrieve </w:t>
-      </w:r>
-      <w:proofErr w:type="spellStart"/>
-      <w:r>
-        <w:t>exif</w:t>
-      </w:r>
-      <w:proofErr w:type="spellEnd"/>
-      <w:r>
-        <w:t xml:space="preserve"> data. Takes the user to the data page. Image must be jpg or </w:t>
-      </w:r>
-      <w:proofErr w:type="spellStart"/>
-      <w:r>
-        <w:t>png</w:t>
-      </w:r>
-      <w:proofErr w:type="spellEnd"/>
-      <w:r>
-        <w:t>.</w:t>
-      </w:r>
-    </w:p>
-    <w:p>
-      <w:pPr>
-        <w:numPr>
-          <w:ilvl w:val="2"/>
-          <w:numId w:val="2"/>
-        </w:numPr>
-      </w:pPr>
-      <w:r>
-        <w:t>Opens a navigation window so the user can navigate to the file in question</w:t>
-      </w:r>
-    </w:p>
-    <w:p>
-      <w:pPr>
-        <w:numPr>
-          <w:ilvl w:val="0"/>
-          <w:numId w:val="2"/>
-        </w:numPr>
-      </w:pPr>
-      <w:r>
-        <w:t>Search for…</w:t>
-      </w:r>
-    </w:p>
-    <w:p>
-      <w:pPr>
-        <w:numPr>
-          <w:ilvl w:val="1"/>
-          <w:numId w:val="2"/>
-        </w:numPr>
-      </w:pPr>
-      <w:r>
-        <w:t>User can use drop down to determine what specific data to sort for.</w:t>
-      </w:r>
-    </w:p>
-    <w:p/>
-    <w:p>
-      <w:pPr>
-        <w:numPr>
-          <w:ilvl w:val="0"/>
-          <w:numId w:val="2"/>
-        </w:numPr>
-      </w:pPr>
-      <w:r>
-        <w:t>About Button</w:t>
-      </w:r>
-    </w:p>
-    <w:p>
-      <w:pPr>
-        <w:numPr>
-          <w:ilvl w:val="1"/>
-          <w:numId w:val="2"/>
-        </w:numPr>
-      </w:pPr>
-      <w:r>
-        <w:t>User is taken to an “about” page to learn about the site and what it is capable of.</w:t>
-      </w:r>
-    </w:p>
-    <w:p>
-      <w:pPr>
-        <w:pStyle w:val="Heading3"/>
-      </w:pPr>
-      <w:bookmarkStart w:name="_63z129rgqi67" w:colFirst="0" w:colLast="0" w:id="18"/>
-      <w:bookmarkEnd w:id="18"/>
-      <w:r>
-        <w:rPr>
-          <w:b/>
-        </w:rPr>
-        <w:t>5.2 Data Page</w:t>
-      </w:r>
-    </w:p>
-    <w:p>
-      <w:pPr>
-        <w:numPr>
-          <w:ilvl w:val="0"/>
-          <w:numId w:val="3"/>
-        </w:numPr>
-      </w:pPr>
-      <w:r>
-        <w:t>Data pane</w:t>
-      </w:r>
-    </w:p>
-    <w:p>
-      <w:pPr>
-        <w:numPr>
-          <w:ilvl w:val="1"/>
-          <w:numId w:val="3"/>
-        </w:numPr>
-      </w:pPr>
-      <w:r>
-        <w:t xml:space="preserve">User is presented the </w:t>
-      </w:r>
-      <w:proofErr w:type="spellStart"/>
-      <w:r>
-        <w:t>exif</w:t>
-      </w:r>
-      <w:proofErr w:type="spellEnd"/>
-      <w:r>
-        <w:t xml:space="preserve"> data in the pane</w:t>
-      </w:r>
-    </w:p>
-    <w:p>
-      <w:pPr>
-        <w:numPr>
-          <w:ilvl w:val="0"/>
-          <w:numId w:val="3"/>
-        </w:numPr>
-      </w:pPr>
-      <w:r>
-        <w:t>Return Button</w:t>
-      </w:r>
-    </w:p>
-    <w:p>
-      <w:pPr>
-        <w:numPr>
-          <w:ilvl w:val="1"/>
-          <w:numId w:val="3"/>
-        </w:numPr>
-      </w:pPr>
-      <w:r>
-        <w:t>User is returned to home screen</w:t>
-      </w:r>
-    </w:p>
-    <w:p>
-      <w:pPr>
-        <w:numPr>
-          <w:ilvl w:val="0"/>
-          <w:numId w:val="3"/>
-        </w:numPr>
-      </w:pPr>
-      <w:r>
-        <w:t>Export Button</w:t>
-      </w:r>
-    </w:p>
-    <w:p>
-      <w:pPr>
-        <w:numPr>
-          <w:ilvl w:val="1"/>
-          <w:numId w:val="3"/>
-        </w:numPr>
-      </w:pPr>
-      <w:r>
-        <w:t>User can export the data to a saved file</w:t>
-      </w:r>
-    </w:p>
-    <w:p>
-      <w:pPr>
-        <w:spacing w:after="500"/>
-        <w:ind w:left="100" w:right="140"/>
-      </w:pPr>
-    </w:p>
-    <w:p>
-      <w:pPr>
-        <w:spacing w:after="500"/>
-        <w:ind w:left="100" w:right="140"/>
-      </w:pPr>
-    </w:p>
-    <w:p>
-      <w:pPr>
-        <w:spacing w:after="500"/>
-        <w:ind w:left="100" w:right="140"/>
-      </w:pPr>
-    </w:p>
-    <w:p>
-      <w:pPr>
-        <w:spacing w:after="500"/>
-        <w:ind w:right="140"/>
-      </w:pPr>
-    </w:p>
-    <w:p>
-      <w:pPr>
-        <w:spacing w:after="500"/>
-        <w:ind w:right="140"/>
-      </w:pPr>
-    </w:p>
-    <w:p>
-      <w:pPr>
-        <w:spacing w:after="500"/>
-        <w:ind w:left="100" w:right="140"/>
-      </w:pPr>
-      <w:r>
-        <w:t>Loop through and extract metadata with Python.</w:t>
+          <w:bCs/>
+        </w:rPr>
+        <w:t>5. Updates</w:t>
       </w:r>
     </w:p>
     <w:p>
       <w:r>
-        <w:rPr>
-          <w:noProof/>
-        </w:rPr>
-        <w:lastRenderedPageBreak/>
-        <w:drawing>
-          <wp:anchor distT="0" distB="0" distL="114300" distR="114300" simplePos="0" relativeHeight="251661312" behindDoc="0" locked="0" layoutInCell="1" allowOverlap="1" wp14:anchorId="780B1F03" wp14:editId="61FEB203">
-            <wp:simplePos x="0" y="0"/>
-            <wp:positionH relativeFrom="column">
-              <wp:posOffset>0</wp:posOffset>
-            </wp:positionH>
-            <wp:positionV relativeFrom="paragraph">
-              <wp:posOffset>0</wp:posOffset>
-            </wp:positionV>
-            <wp:extent cx="2962275" cy="4381500"/>
-            <wp:effectExtent l="0" t="0" r="9525" b="0"/>
-            <wp:wrapSquare wrapText="bothSides"/>
-            <wp:docPr id="3" name="image3.png"/>
-            <wp:cNvGraphicFramePr/>
-            <a:graphic xmlns:a="http://schemas.openxmlformats.org/drawingml/2006/main">
-              <a:graphicData uri="http://schemas.openxmlformats.org/drawingml/2006/picture">
-                <pic:pic xmlns:pic="http://schemas.openxmlformats.org/drawingml/2006/picture">
-                  <pic:nvPicPr>
-                    <pic:cNvPr id="0" name="image3.png"/>
-                    <pic:cNvPicPr preferRelativeResize="0"/>
-                  </pic:nvPicPr>
-                  <pic:blipFill>
-                    <a:blip r:embed="rId7">
-                      <a:extLst>
-                        <a:ext uri="{28A0092B-C50C-407E-A947-70E740481C1C}">
-                          <a14:useLocalDpi xmlns:a14="http://schemas.microsoft.com/office/drawing/2010/main" val="0"/>
-                        </a:ext>
-                      </a:extLst>
-                    </a:blip>
-                    <a:srcRect/>
-                    <a:stretch>
-                      <a:fillRect/>
-                    </a:stretch>
-                  </pic:blipFill>
-                  <pic:spPr>
-                    <a:xfrm>
-                      <a:off x="0" y="0"/>
-                      <a:ext cx="2962275" cy="4381500"/>
-                    </a:xfrm>
-                    <a:prstGeom prst="rect">
-                      <a:avLst/>
-                    </a:prstGeom>
-                    <a:ln/>
-                  </pic:spPr>
-                </pic:pic>
-              </a:graphicData>
-            </a:graphic>
-          </wp:anchor>
-        </w:drawing>
+        <w:tab/>
       </w:r>
-    </w:p>
-    <w:p>
-      <w:pPr>
-        <w:ind w:left="720"/>
-      </w:pPr>
-    </w:p>
-    <w:p/>
-    <w:p>
-      <w:pPr>
-        <w:pStyle w:val="Heading3"/>
-        <w:rPr>
-          <w:b/>
-        </w:rPr>
-      </w:pPr>
-      <w:bookmarkStart w:name="_8mwny7n3e9ip" w:colFirst="0" w:colLast="0" w:id="19"/>
-      <w:bookmarkEnd w:id="19"/>
-    </w:p>
-    <w:p>
-      <w:pPr>
-        <w:pStyle w:val="Heading3"/>
-        <w:rPr>
-          <w:b/>
-        </w:rPr>
-      </w:pPr>
-    </w:p>
-    <w:p>
-      <w:pPr>
-        <w:pStyle w:val="Heading3"/>
-        <w:rPr>
-          <w:b/>
-        </w:rPr>
-      </w:pPr>
-    </w:p>
-    <w:p>
-      <w:pPr>
-        <w:pStyle w:val="Heading3"/>
-        <w:rPr>
-          <w:b/>
-        </w:rPr>
-      </w:pPr>
-    </w:p>
-    <w:p>
-      <w:pPr>
-        <w:pStyle w:val="Heading3"/>
-        <w:rPr>
-          <w:b/>
-        </w:rPr>
-      </w:pPr>
-    </w:p>
-    <w:p>
-      <w:pPr>
-        <w:pStyle w:val="Heading3"/>
-        <w:rPr>
-          <w:b/>
-        </w:rPr>
-      </w:pPr>
-    </w:p>
-    <w:p>
-      <w:pPr>
-        <w:pStyle w:val="Heading3"/>
-        <w:rPr>
-          <w:b/>
-        </w:rPr>
-      </w:pPr>
-    </w:p>
-    <w:p>
-      <w:pPr>
-        <w:pStyle w:val="Heading3"/>
-        <w:rPr>
-          <w:b/>
-        </w:rPr>
-      </w:pPr>
-    </w:p>
-    <w:p>
-      <w:pPr>
-        <w:pStyle w:val="Heading3"/>
-        <w:rPr>
-          <w:b/>
-        </w:rPr>
-      </w:pPr>
-    </w:p>
-    <w:p>
-      <w:pPr>
-        <w:pStyle w:val="Heading3"/>
-      </w:pPr>
       <w:r>
-        <w:rPr>
-          <w:b/>
-        </w:rPr>
-        <w:t>5.3 About Page</w:t>
-      </w:r>
-    </w:p>
-    <w:p>
-      <w:pPr>
-        <w:numPr>
-          <w:ilvl w:val="0"/>
-          <w:numId w:val="10"/>
-        </w:numPr>
-      </w:pPr>
-      <w:r>
-        <w:t>User is presented a guide to show what the site is capable of.</w:t>
-      </w:r>
-    </w:p>
-    <w:p>
-      <w:pPr>
-        <w:numPr>
-          <w:ilvl w:val="0"/>
-          <w:numId w:val="10"/>
-        </w:numPr>
-      </w:pPr>
-      <w:r>
-        <w:t>Return button</w:t>
-      </w:r>
-    </w:p>
-    <w:p>
-      <w:pPr>
-        <w:numPr>
-          <w:ilvl w:val="1"/>
-          <w:numId w:val="10"/>
-        </w:numPr>
-      </w:pPr>
-      <w:r>
-        <w:t>Returns the user to the home page</w:t>
+        <w:t>The project plan was updated with the milestone schedule.</w:t>
       </w:r>
     </w:p>
     <w:sectPr>
-      <w:pgSz w:w="12240" w:h="15840" w:orient="portrait"/>
+      <w:pgSz w:w="12240" w:h="15840"/>
       <w:pgMar w:top="1440" w:right="1440" w:bottom="1440" w:left="1440" w:header="720" w:footer="720" w:gutter="0"/>
       <w:pgNumType w:start="1"/>
       <w:cols w:space="720"/>
@@ -3730,11 +2431,11 @@
 </file>
 
 <file path=word/styles.xml><?xml version="1.0" encoding="utf-8"?>
-<w:styles xmlns:wp14="http://schemas.microsoft.com/office/word/2010/wordprocessingDrawing" xmlns:mc="http://schemas.openxmlformats.org/markup-compatibility/2006" xmlns:r="http://schemas.openxmlformats.org/officeDocument/2006/relationships" xmlns:w="http://schemas.openxmlformats.org/wordprocessingml/2006/main" xmlns:w14="http://schemas.microsoft.com/office/word/2010/wordml" xmlns:w15="http://schemas.microsoft.com/office/word/2012/wordml" xmlns:w16cex="http://schemas.microsoft.com/office/word/2018/wordml/cex" xmlns:w16cid="http://schemas.microsoft.com/office/word/2016/wordml/cid" xmlns:w16="http://schemas.microsoft.com/office/word/2018/wordml" xmlns:w16sdtdh="http://schemas.microsoft.com/office/word/2020/wordml/sdtdatahash" xmlns:w16se="http://schemas.microsoft.com/office/word/2015/wordml/symex" mc:Ignorable="w14 w15 w16se w16cid w16 w16cex w16sdtdh wp14">
+<w:styles xmlns:mc="http://schemas.openxmlformats.org/markup-compatibility/2006" xmlns:r="http://schemas.openxmlformats.org/officeDocument/2006/relationships" xmlns:w="http://schemas.openxmlformats.org/wordprocessingml/2006/main" xmlns:w14="http://schemas.microsoft.com/office/word/2010/wordml" xmlns:w15="http://schemas.microsoft.com/office/word/2012/wordml" xmlns:w16cex="http://schemas.microsoft.com/office/word/2018/wordml/cex" xmlns:w16cid="http://schemas.microsoft.com/office/word/2016/wordml/cid" xmlns:w16="http://schemas.microsoft.com/office/word/2018/wordml" xmlns:w16sdtdh="http://schemas.microsoft.com/office/word/2020/wordml/sdtdatahash" xmlns:w16se="http://schemas.microsoft.com/office/word/2015/wordml/symex" mc:Ignorable="w14 w15 w16se w16cid w16 w16cex w16sdtdh">
   <w:docDefaults>
     <w:rPrDefault>
       <w:rPr>
-        <w:rFonts w:ascii="Arial" w:hAnsi="Arial" w:eastAsia="Arial" w:cs="Arial"/>
+        <w:rFonts w:ascii="Arial" w:eastAsia="Arial" w:hAnsi="Arial" w:cs="Arial"/>
         <w:sz w:val="22"/>
         <w:szCs w:val="22"/>
         <w:lang w:val="en" w:eastAsia="en-US" w:bidi="ar-SA"/>
@@ -3749,14 +2450,14 @@
   <w:latentStyles w:defLockedState="0" w:defUIPriority="99" w:defSemiHidden="0" w:defUnhideWhenUsed="0" w:defQFormat="0" w:count="376">
     <w:lsdException w:name="Normal" w:uiPriority="0" w:qFormat="1"/>
     <w:lsdException w:name="heading 1" w:uiPriority="9" w:qFormat="1"/>
-    <w:lsdException w:name="heading 2" w:uiPriority="9" w:semiHidden="1" w:unhideWhenUsed="1" w:qFormat="1"/>
-    <w:lsdException w:name="heading 3" w:uiPriority="9" w:semiHidden="1" w:unhideWhenUsed="1" w:qFormat="1"/>
-    <w:lsdException w:name="heading 4" w:uiPriority="9" w:semiHidden="1" w:unhideWhenUsed="1" w:qFormat="1"/>
-    <w:lsdException w:name="heading 5" w:uiPriority="9" w:semiHidden="1" w:unhideWhenUsed="1" w:qFormat="1"/>
-    <w:lsdException w:name="heading 6" w:uiPriority="9" w:semiHidden="1" w:unhideWhenUsed="1" w:qFormat="1"/>
-    <w:lsdException w:name="heading 7" w:uiPriority="9" w:semiHidden="1" w:unhideWhenUsed="1" w:qFormat="1"/>
-    <w:lsdException w:name="heading 8" w:uiPriority="9" w:semiHidden="1" w:unhideWhenUsed="1" w:qFormat="1"/>
-    <w:lsdException w:name="heading 9" w:uiPriority="9" w:semiHidden="1" w:unhideWhenUsed="1" w:qFormat="1"/>
+    <w:lsdException w:name="heading 2" w:semiHidden="1" w:uiPriority="9" w:unhideWhenUsed="1" w:qFormat="1"/>
+    <w:lsdException w:name="heading 3" w:semiHidden="1" w:uiPriority="9" w:unhideWhenUsed="1" w:qFormat="1"/>
+    <w:lsdException w:name="heading 4" w:semiHidden="1" w:uiPriority="9" w:unhideWhenUsed="1" w:qFormat="1"/>
+    <w:lsdException w:name="heading 5" w:semiHidden="1" w:uiPriority="9" w:unhideWhenUsed="1" w:qFormat="1"/>
+    <w:lsdException w:name="heading 6" w:semiHidden="1" w:uiPriority="9" w:unhideWhenUsed="1" w:qFormat="1"/>
+    <w:lsdException w:name="heading 7" w:semiHidden="1" w:uiPriority="9" w:unhideWhenUsed="1" w:qFormat="1"/>
+    <w:lsdException w:name="heading 8" w:semiHidden="1" w:uiPriority="9" w:unhideWhenUsed="1" w:qFormat="1"/>
+    <w:lsdException w:name="heading 9" w:semiHidden="1" w:uiPriority="9" w:unhideWhenUsed="1" w:qFormat="1"/>
     <w:lsdException w:name="index 1" w:semiHidden="1" w:unhideWhenUsed="1"/>
     <w:lsdException w:name="index 2" w:semiHidden="1" w:unhideWhenUsed="1"/>
     <w:lsdException w:name="index 3" w:semiHidden="1" w:unhideWhenUsed="1"/>
@@ -3766,22 +2467,22 @@
     <w:lsdException w:name="index 7" w:semiHidden="1" w:unhideWhenUsed="1"/>
     <w:lsdException w:name="index 8" w:semiHidden="1" w:unhideWhenUsed="1"/>
     <w:lsdException w:name="index 9" w:semiHidden="1" w:unhideWhenUsed="1"/>
-    <w:lsdException w:name="toc 1" w:uiPriority="39" w:semiHidden="1" w:unhideWhenUsed="1"/>
-    <w:lsdException w:name="toc 2" w:uiPriority="39" w:semiHidden="1" w:unhideWhenUsed="1"/>
-    <w:lsdException w:name="toc 3" w:uiPriority="39" w:semiHidden="1" w:unhideWhenUsed="1"/>
-    <w:lsdException w:name="toc 4" w:uiPriority="39" w:semiHidden="1" w:unhideWhenUsed="1"/>
-    <w:lsdException w:name="toc 5" w:uiPriority="39" w:semiHidden="1" w:unhideWhenUsed="1"/>
-    <w:lsdException w:name="toc 6" w:uiPriority="39" w:semiHidden="1" w:unhideWhenUsed="1"/>
-    <w:lsdException w:name="toc 7" w:uiPriority="39" w:semiHidden="1" w:unhideWhenUsed="1"/>
-    <w:lsdException w:name="toc 8" w:uiPriority="39" w:semiHidden="1" w:unhideWhenUsed="1"/>
-    <w:lsdException w:name="toc 9" w:uiPriority="39" w:semiHidden="1" w:unhideWhenUsed="1"/>
+    <w:lsdException w:name="toc 1" w:semiHidden="1" w:uiPriority="39" w:unhideWhenUsed="1"/>
+    <w:lsdException w:name="toc 2" w:semiHidden="1" w:uiPriority="39" w:unhideWhenUsed="1"/>
+    <w:lsdException w:name="toc 3" w:semiHidden="1" w:uiPriority="39" w:unhideWhenUsed="1"/>
+    <w:lsdException w:name="toc 4" w:semiHidden="1" w:uiPriority="39" w:unhideWhenUsed="1"/>
+    <w:lsdException w:name="toc 5" w:semiHidden="1" w:uiPriority="39" w:unhideWhenUsed="1"/>
+    <w:lsdException w:name="toc 6" w:semiHidden="1" w:uiPriority="39" w:unhideWhenUsed="1"/>
+    <w:lsdException w:name="toc 7" w:semiHidden="1" w:uiPriority="39" w:unhideWhenUsed="1"/>
+    <w:lsdException w:name="toc 8" w:semiHidden="1" w:uiPriority="39" w:unhideWhenUsed="1"/>
+    <w:lsdException w:name="toc 9" w:semiHidden="1" w:uiPriority="39" w:unhideWhenUsed="1"/>
     <w:lsdException w:name="Normal Indent" w:semiHidden="1" w:unhideWhenUsed="1"/>
     <w:lsdException w:name="footnote text" w:semiHidden="1" w:unhideWhenUsed="1"/>
     <w:lsdException w:name="annotation text" w:semiHidden="1" w:unhideWhenUsed="1"/>
     <w:lsdException w:name="header" w:semiHidden="1" w:unhideWhenUsed="1"/>
     <w:lsdException w:name="footer" w:semiHidden="1" w:unhideWhenUsed="1"/>
     <w:lsdException w:name="index heading" w:semiHidden="1" w:unhideWhenUsed="1"/>
-    <w:lsdException w:name="caption" w:uiPriority="35" w:semiHidden="1" w:unhideWhenUsed="1" w:qFormat="1"/>
+    <w:lsdException w:name="caption" w:semiHidden="1" w:uiPriority="35" w:unhideWhenUsed="1" w:qFormat="1"/>
     <w:lsdException w:name="table of figures" w:semiHidden="1" w:unhideWhenUsed="1"/>
     <w:lsdException w:name="envelope address" w:semiHidden="1" w:unhideWhenUsed="1"/>
     <w:lsdException w:name="envelope return" w:semiHidden="1" w:unhideWhenUsed="1"/>
@@ -3812,7 +2513,7 @@
     <w:lsdException w:name="Title" w:uiPriority="10" w:qFormat="1"/>
     <w:lsdException w:name="Closing" w:semiHidden="1" w:unhideWhenUsed="1"/>
     <w:lsdException w:name="Signature" w:semiHidden="1" w:unhideWhenUsed="1"/>
-    <w:lsdException w:name="Default Paragraph Font" w:uiPriority="1" w:semiHidden="1" w:unhideWhenUsed="1"/>
+    <w:lsdException w:name="Default Paragraph Font" w:semiHidden="1" w:uiPriority="1" w:unhideWhenUsed="1"/>
     <w:lsdException w:name="Body Text" w:semiHidden="1" w:unhideWhenUsed="1"/>
     <w:lsdException w:name="Body Text Indent" w:semiHidden="1" w:unhideWhenUsed="1"/>
     <w:lsdException w:name="List Continue" w:semiHidden="1" w:unhideWhenUsed="1"/>
@@ -4012,8 +2713,8 @@
     <w:lsdException w:name="Subtle Reference" w:uiPriority="31" w:qFormat="1"/>
     <w:lsdException w:name="Intense Reference" w:uiPriority="32" w:qFormat="1"/>
     <w:lsdException w:name="Book Title" w:uiPriority="33" w:qFormat="1"/>
-    <w:lsdException w:name="Bibliography" w:uiPriority="37" w:semiHidden="1" w:unhideWhenUsed="1"/>
-    <w:lsdException w:name="TOC Heading" w:uiPriority="39" w:semiHidden="1" w:unhideWhenUsed="1" w:qFormat="1"/>
+    <w:lsdException w:name="Bibliography" w:semiHidden="1" w:uiPriority="37" w:unhideWhenUsed="1"/>
+    <w:lsdException w:name="TOC Heading" w:semiHidden="1" w:uiPriority="39" w:unhideWhenUsed="1" w:qFormat="1"/>
     <w:lsdException w:name="Plain Table 1" w:uiPriority="41"/>
     <w:lsdException w:name="Plain Table 2" w:uiPriority="42"/>
     <w:lsdException w:name="Plain Table 3" w:uiPriority="43"/>
@@ -4124,7 +2825,7 @@
     <w:lsdException w:name="Unresolved Mention" w:semiHidden="1" w:unhideWhenUsed="1"/>
     <w:lsdException w:name="Smart Link" w:semiHidden="1" w:unhideWhenUsed="1"/>
   </w:latentStyles>
-  <w:style w:type="paragraph" w:styleId="Normal" w:default="1">
+  <w:style w:type="paragraph" w:default="1" w:styleId="Normal">
     <w:name w:val="Normal"/>
     <w:qFormat/>
   </w:style>
@@ -4239,13 +2940,13 @@
       <w:color w:val="666666"/>
     </w:rPr>
   </w:style>
-  <w:style w:type="character" w:styleId="DefaultParagraphFont" w:default="1">
+  <w:style w:type="character" w:default="1" w:styleId="DefaultParagraphFont">
     <w:name w:val="Default Paragraph Font"/>
     <w:uiPriority w:val="1"/>
     <w:semiHidden/>
     <w:unhideWhenUsed/>
   </w:style>
-  <w:style w:type="table" w:styleId="TableNormal" w:default="1">
+  <w:style w:type="table" w:default="1" w:styleId="TableNormal">
     <w:name w:val="Normal Table"/>
     <w:uiPriority w:val="99"/>
     <w:semiHidden/>
@@ -4260,7 +2961,7 @@
       </w:tblCellMar>
     </w:tblPr>
   </w:style>
-  <w:style w:type="numbering" w:styleId="NoList" w:default="1">
+  <w:style w:type="numbering" w:default="1" w:styleId="NoList">
     <w:name w:val="No List"/>
     <w:uiPriority w:val="99"/>
     <w:semiHidden/>

</xml_diff>